<commit_message>
resample fait sur les dates
</commit_message>
<xml_diff>
--- a/.github/workflows/Sophie/RapportDonnées.docx
+++ b/.github/workflows/Sophie/RapportDonnées.docx
@@ -6,7 +6,7 @@
       <w:pPr>
         <w:pStyle w:val="Titre1"/>
       </w:pPr>
-      <w:bookmarkStart w:id="0" w:name="_Toc141131691"/>
+      <w:bookmarkStart w:id="0" w:name="_Toc141707904"/>
       <w:r>
         <w:t>Rapport d’analyse des données</w:t>
       </w:r>
@@ -15,6 +15,13 @@
     <w:p/>
     <w:sdt>
       <w:sdtPr>
+        <w:rPr>
+          <w:rFonts w:asciiTheme="minorHAnsi" w:eastAsiaTheme="minorHAnsi" w:hAnsiTheme="minorHAnsi" w:cstheme="minorBidi"/>
+          <w:color w:val="auto"/>
+          <w:sz w:val="22"/>
+          <w:szCs w:val="22"/>
+          <w:lang w:eastAsia="en-US"/>
+        </w:rPr>
         <w:id w:val="2011645528"/>
         <w:docPartObj>
           <w:docPartGallery w:val="Table of Contents"/>
@@ -23,13 +30,8 @@
       </w:sdtPr>
       <w:sdtEndPr>
         <w:rPr>
-          <w:rFonts w:asciiTheme="minorHAnsi" w:eastAsiaTheme="minorHAnsi" w:hAnsiTheme="minorHAnsi" w:cstheme="minorBidi"/>
           <w:b/>
           <w:bCs/>
-          <w:color w:val="auto"/>
-          <w:sz w:val="22"/>
-          <w:szCs w:val="22"/>
-          <w:lang w:eastAsia="en-US"/>
         </w:rPr>
       </w:sdtEndPr>
       <w:sdtContent>
@@ -61,7 +63,7 @@
           <w:r>
             <w:fldChar w:fldCharType="separate"/>
           </w:r>
-          <w:hyperlink w:anchor="_Toc141131691" w:history="1">
+          <w:hyperlink w:anchor="_Toc141707904" w:history="1">
             <w:r>
               <w:rPr>
                 <w:rStyle w:val="Lienhypertexte"/>
@@ -88,7 +90,7 @@
                 <w:noProof/>
                 <w:webHidden/>
               </w:rPr>
-              <w:instrText xml:space="preserve"> PAGEREF _Toc141131691 \h </w:instrText>
+              <w:instrText xml:space="preserve"> PAGEREF _Toc141707904 \h </w:instrText>
             </w:r>
             <w:r>
               <w:rPr>
@@ -130,7 +132,7 @@
               <w:noProof/>
             </w:rPr>
           </w:pPr>
-          <w:hyperlink w:anchor="_Toc141131692" w:history="1">
+          <w:hyperlink w:anchor="_Toc141707905" w:history="1">
             <w:r>
               <w:rPr>
                 <w:rStyle w:val="Lienhypertexte"/>
@@ -157,7 +159,7 @@
                 <w:noProof/>
                 <w:webHidden/>
               </w:rPr>
-              <w:instrText xml:space="preserve"> PAGEREF _Toc141131692 \h </w:instrText>
+              <w:instrText xml:space="preserve"> PAGEREF _Toc141707905 \h </w:instrText>
             </w:r>
             <w:r>
               <w:rPr>
@@ -199,7 +201,7 @@
               <w:noProof/>
             </w:rPr>
           </w:pPr>
-          <w:hyperlink w:anchor="_Toc141131693" w:history="1">
+          <w:hyperlink w:anchor="_Toc141707906" w:history="1">
             <w:r>
               <w:rPr>
                 <w:rStyle w:val="Lienhypertexte"/>
@@ -226,7 +228,7 @@
                 <w:noProof/>
                 <w:webHidden/>
               </w:rPr>
-              <w:instrText xml:space="preserve"> PAGEREF _Toc141131693 \h </w:instrText>
+              <w:instrText xml:space="preserve"> PAGEREF _Toc141707906 \h </w:instrText>
             </w:r>
             <w:r>
               <w:rPr>
@@ -268,7 +270,7 @@
               <w:noProof/>
             </w:rPr>
           </w:pPr>
-          <w:hyperlink w:anchor="_Toc141131694" w:history="1">
+          <w:hyperlink w:anchor="_Toc141707907" w:history="1">
             <w:r>
               <w:rPr>
                 <w:rStyle w:val="Lienhypertexte"/>
@@ -295,7 +297,7 @@
                 <w:noProof/>
                 <w:webHidden/>
               </w:rPr>
-              <w:instrText xml:space="preserve"> PAGEREF _Toc141131694 \h </w:instrText>
+              <w:instrText xml:space="preserve"> PAGEREF _Toc141707907 \h </w:instrText>
             </w:r>
             <w:r>
               <w:rPr>
@@ -337,7 +339,7 @@
               <w:noProof/>
             </w:rPr>
           </w:pPr>
-          <w:hyperlink w:anchor="_Toc141131695" w:history="1">
+          <w:hyperlink w:anchor="_Toc141707908" w:history="1">
             <w:r>
               <w:rPr>
                 <w:rStyle w:val="Lienhypertexte"/>
@@ -364,7 +366,7 @@
                 <w:noProof/>
                 <w:webHidden/>
               </w:rPr>
-              <w:instrText xml:space="preserve"> PAGEREF _Toc141131695 \h </w:instrText>
+              <w:instrText xml:space="preserve"> PAGEREF _Toc141707908 \h </w:instrText>
             </w:r>
             <w:r>
               <w:rPr>
@@ -406,7 +408,7 @@
               <w:noProof/>
             </w:rPr>
           </w:pPr>
-          <w:hyperlink w:anchor="_Toc141131696" w:history="1">
+          <w:hyperlink w:anchor="_Toc141707909" w:history="1">
             <w:r>
               <w:rPr>
                 <w:rStyle w:val="Lienhypertexte"/>
@@ -433,7 +435,7 @@
                 <w:noProof/>
                 <w:webHidden/>
               </w:rPr>
-              <w:instrText xml:space="preserve"> PAGEREF _Toc141131696 \h </w:instrText>
+              <w:instrText xml:space="preserve"> PAGEREF _Toc141707909 \h </w:instrText>
             </w:r>
             <w:r>
               <w:rPr>
@@ -453,7 +455,7 @@
                 <w:noProof/>
                 <w:webHidden/>
               </w:rPr>
-              <w:t>4</w:t>
+              <w:t>6</w:t>
             </w:r>
             <w:r>
               <w:rPr>
@@ -475,7 +477,7 @@
               <w:noProof/>
             </w:rPr>
           </w:pPr>
-          <w:hyperlink w:anchor="_Toc141131697" w:history="1">
+          <w:hyperlink w:anchor="_Toc141707910" w:history="1">
             <w:r>
               <w:rPr>
                 <w:rStyle w:val="Lienhypertexte"/>
@@ -502,7 +504,7 @@
                 <w:noProof/>
                 <w:webHidden/>
               </w:rPr>
-              <w:instrText xml:space="preserve"> PAGEREF _Toc141131697 \h </w:instrText>
+              <w:instrText xml:space="preserve"> PAGEREF _Toc141707910 \h </w:instrText>
             </w:r>
             <w:r>
               <w:rPr>
@@ -522,7 +524,7 @@
                 <w:noProof/>
                 <w:webHidden/>
               </w:rPr>
-              <w:t>4</w:t>
+              <w:t>6</w:t>
             </w:r>
             <w:r>
               <w:rPr>
@@ -544,7 +546,7 @@
               <w:noProof/>
             </w:rPr>
           </w:pPr>
-          <w:hyperlink w:anchor="_Toc141131698" w:history="1">
+          <w:hyperlink w:anchor="_Toc141707911" w:history="1">
             <w:r>
               <w:rPr>
                 <w:rStyle w:val="Lienhypertexte"/>
@@ -571,7 +573,7 @@
                 <w:noProof/>
                 <w:webHidden/>
               </w:rPr>
-              <w:instrText xml:space="preserve"> PAGEREF _Toc141131698 \h </w:instrText>
+              <w:instrText xml:space="preserve"> PAGEREF _Toc141707911 \h </w:instrText>
             </w:r>
             <w:r>
               <w:rPr>
@@ -591,7 +593,7 @@
                 <w:noProof/>
                 <w:webHidden/>
               </w:rPr>
-              <w:t>4</w:t>
+              <w:t>6</w:t>
             </w:r>
             <w:r>
               <w:rPr>
@@ -613,7 +615,7 @@
               <w:noProof/>
             </w:rPr>
           </w:pPr>
-          <w:hyperlink w:anchor="_Toc141131699" w:history="1">
+          <w:hyperlink w:anchor="_Toc141707912" w:history="1">
             <w:r>
               <w:rPr>
                 <w:rStyle w:val="Lienhypertexte"/>
@@ -640,7 +642,7 @@
                 <w:noProof/>
                 <w:webHidden/>
               </w:rPr>
-              <w:instrText xml:space="preserve"> PAGEREF _Toc141131699 \h </w:instrText>
+              <w:instrText xml:space="preserve"> PAGEREF _Toc141707912 \h </w:instrText>
             </w:r>
             <w:r>
               <w:rPr>
@@ -660,7 +662,7 @@
                 <w:noProof/>
                 <w:webHidden/>
               </w:rPr>
-              <w:t>7</w:t>
+              <w:t>9</w:t>
             </w:r>
             <w:r>
               <w:rPr>
@@ -682,7 +684,7 @@
               <w:noProof/>
             </w:rPr>
           </w:pPr>
-          <w:hyperlink w:anchor="_Toc141131700" w:history="1">
+          <w:hyperlink w:anchor="_Toc141707913" w:history="1">
             <w:r>
               <w:rPr>
                 <w:rStyle w:val="Lienhypertexte"/>
@@ -709,7 +711,7 @@
                 <w:noProof/>
                 <w:webHidden/>
               </w:rPr>
-              <w:instrText xml:space="preserve"> PAGEREF _Toc141131700 \h </w:instrText>
+              <w:instrText xml:space="preserve"> PAGEREF _Toc141707913 \h </w:instrText>
             </w:r>
             <w:r>
               <w:rPr>
@@ -729,7 +731,7 @@
                 <w:noProof/>
                 <w:webHidden/>
               </w:rPr>
-              <w:t>8</w:t>
+              <w:t>10</w:t>
             </w:r>
             <w:r>
               <w:rPr>
@@ -751,7 +753,7 @@
               <w:noProof/>
             </w:rPr>
           </w:pPr>
-          <w:hyperlink w:anchor="_Toc141131701" w:history="1">
+          <w:hyperlink w:anchor="_Toc141707914" w:history="1">
             <w:r>
               <w:rPr>
                 <w:rStyle w:val="Lienhypertexte"/>
@@ -778,7 +780,7 @@
                 <w:noProof/>
                 <w:webHidden/>
               </w:rPr>
-              <w:instrText xml:space="preserve"> PAGEREF _Toc141131701 \h </w:instrText>
+              <w:instrText xml:space="preserve"> PAGEREF _Toc141707914 \h </w:instrText>
             </w:r>
             <w:r>
               <w:rPr>
@@ -798,7 +800,7 @@
                 <w:noProof/>
                 <w:webHidden/>
               </w:rPr>
-              <w:t>8</w:t>
+              <w:t>10</w:t>
             </w:r>
             <w:r>
               <w:rPr>
@@ -820,7 +822,7 @@
               <w:noProof/>
             </w:rPr>
           </w:pPr>
-          <w:hyperlink w:anchor="_Toc141131702" w:history="1">
+          <w:hyperlink w:anchor="_Toc141707915" w:history="1">
             <w:r>
               <w:rPr>
                 <w:rStyle w:val="Lienhypertexte"/>
@@ -847,7 +849,7 @@
                 <w:noProof/>
                 <w:webHidden/>
               </w:rPr>
-              <w:instrText xml:space="preserve"> PAGEREF _Toc141131702 \h </w:instrText>
+              <w:instrText xml:space="preserve"> PAGEREF _Toc141707915 \h </w:instrText>
             </w:r>
             <w:r>
               <w:rPr>
@@ -867,7 +869,7 @@
                 <w:noProof/>
                 <w:webHidden/>
               </w:rPr>
-              <w:t>9</w:t>
+              <w:t>11</w:t>
             </w:r>
             <w:r>
               <w:rPr>
@@ -889,7 +891,7 @@
               <w:noProof/>
             </w:rPr>
           </w:pPr>
-          <w:hyperlink w:anchor="_Toc141131703" w:history="1">
+          <w:hyperlink w:anchor="_Toc141707916" w:history="1">
             <w:r>
               <w:rPr>
                 <w:rStyle w:val="Lienhypertexte"/>
@@ -916,7 +918,7 @@
                 <w:noProof/>
                 <w:webHidden/>
               </w:rPr>
-              <w:instrText xml:space="preserve"> PAGEREF _Toc141131703 \h </w:instrText>
+              <w:instrText xml:space="preserve"> PAGEREF _Toc141707916 \h </w:instrText>
             </w:r>
             <w:r>
               <w:rPr>
@@ -936,7 +938,7 @@
                 <w:noProof/>
                 <w:webHidden/>
               </w:rPr>
-              <w:t>9</w:t>
+              <w:t>11</w:t>
             </w:r>
             <w:r>
               <w:rPr>
@@ -958,7 +960,7 @@
               <w:noProof/>
             </w:rPr>
           </w:pPr>
-          <w:hyperlink w:anchor="_Toc141131704" w:history="1">
+          <w:hyperlink w:anchor="_Toc141707917" w:history="1">
             <w:r>
               <w:rPr>
                 <w:rStyle w:val="Lienhypertexte"/>
@@ -985,7 +987,7 @@
                 <w:noProof/>
                 <w:webHidden/>
               </w:rPr>
-              <w:instrText xml:space="preserve"> PAGEREF _Toc141131704 \h </w:instrText>
+              <w:instrText xml:space="preserve"> PAGEREF _Toc141707917 \h </w:instrText>
             </w:r>
             <w:r>
               <w:rPr>
@@ -1005,7 +1007,7 @@
                 <w:noProof/>
                 <w:webHidden/>
               </w:rPr>
-              <w:t>10</w:t>
+              <w:t>12</w:t>
             </w:r>
             <w:r>
               <w:rPr>
@@ -1027,22 +1029,13 @@
         </w:p>
       </w:sdtContent>
     </w:sdt>
-    <w:p/>
     <w:p>
       <w:pPr>
         <w:pStyle w:val="Titre2"/>
       </w:pPr>
-    </w:p>
-    <w:p>
-      <w:pPr>
-        <w:pStyle w:val="Titre2"/>
-      </w:pPr>
-    </w:p>
-    <w:p>
-      <w:pPr>
-        <w:pStyle w:val="Titre2"/>
-      </w:pPr>
-      <w:bookmarkStart w:id="1" w:name="_Toc141131692"/>
+      <w:bookmarkStart w:id="1" w:name="_Toc141707905"/>
+      <w:bookmarkStart w:id="2" w:name="_GoBack"/>
+      <w:bookmarkEnd w:id="2"/>
       <w:r>
         <w:t>Valeurs nulles</w:t>
       </w:r>
@@ -1052,11 +1045,11 @@
       <w:pPr>
         <w:pStyle w:val="Titre3"/>
       </w:pPr>
-      <w:bookmarkStart w:id="2" w:name="_Toc141131693"/>
+      <w:bookmarkStart w:id="3" w:name="_Toc141707906"/>
       <w:r>
         <w:t>En globalité</w:t>
       </w:r>
-      <w:bookmarkEnd w:id="2"/>
+      <w:bookmarkEnd w:id="3"/>
     </w:p>
     <w:p>
       <w:r>
@@ -1089,7 +1082,15 @@
     </w:p>
     <w:p>
       <w:r>
-        <w:t>Les deux variables relatives à la pression (Pressure9am, Pressure3pm), bien que renseignées davantage, ont un taux significatif de données nulles (10%).</w:t>
+        <w:t xml:space="preserve">Les deux variables relatives à la pression (Pressure9am, Pressure3pm), bien que renseignées davantage, ont un taux </w:t>
+      </w:r>
+      <w:proofErr w:type="gramStart"/>
+      <w:r>
+        <w:t>significatif</w:t>
+      </w:r>
+      <w:proofErr w:type="gramEnd"/>
+      <w:r>
+        <w:t xml:space="preserve"> de données nulles (10%).</w:t>
       </w:r>
     </w:p>
     <w:p>
@@ -2244,7 +2245,6 @@
                 <w:szCs w:val="20"/>
                 <w:lang w:eastAsia="fr-FR"/>
               </w:rPr>
-              <w:lastRenderedPageBreak/>
               <w:t>WindGustSpeed</w:t>
             </w:r>
             <w:proofErr w:type="spellEnd"/>
@@ -2718,6 +2718,7 @@
                 <w:szCs w:val="20"/>
                 <w:lang w:eastAsia="fr-FR"/>
               </w:rPr>
+              <w:lastRenderedPageBreak/>
               <w:t>WindSpeed3pm</w:t>
             </w:r>
           </w:p>
@@ -4006,7 +4007,7 @@
                     <pic:cNvPicPr/>
                   </pic:nvPicPr>
                   <pic:blipFill>
-                    <a:blip r:embed="rId5"/>
+                    <a:blip r:embed="rId6"/>
                     <a:stretch>
                       <a:fillRect/>
                     </a:stretch>
@@ -4031,11 +4032,11 @@
       <w:pPr>
         <w:pStyle w:val="Titre3"/>
       </w:pPr>
-      <w:bookmarkStart w:id="3" w:name="_Toc141131694"/>
+      <w:bookmarkStart w:id="4" w:name="_Toc141707907"/>
       <w:r>
         <w:t>Répartition géographique</w:t>
       </w:r>
-      <w:bookmarkEnd w:id="3"/>
+      <w:bookmarkEnd w:id="4"/>
     </w:p>
     <w:p>
       <w:r>
@@ -4143,7 +4144,7 @@
                     <pic:cNvPicPr/>
                   </pic:nvPicPr>
                   <pic:blipFill>
-                    <a:blip r:embed="rId6"/>
+                    <a:blip r:embed="rId7"/>
                     <a:stretch>
                       <a:fillRect/>
                     </a:stretch>
@@ -4169,11 +4170,11 @@
       <w:pPr>
         <w:pStyle w:val="Titre3"/>
       </w:pPr>
-      <w:bookmarkStart w:id="4" w:name="_Toc141131695"/>
+      <w:bookmarkStart w:id="5" w:name="_Toc141707908"/>
       <w:r>
         <w:t>Répartition temporelle</w:t>
       </w:r>
-      <w:bookmarkEnd w:id="4"/>
+      <w:bookmarkEnd w:id="5"/>
     </w:p>
     <w:p>
       <w:r>
@@ -4186,48 +4187,314 @@
         <w:t>er</w:t>
       </w:r>
       <w:r>
-        <w:t xml:space="preserve"> novembre 2007 jusqu’au 25 juin 2017, ce qui représente 3525 journées. Toutefois, les enregistrements météo ne recouvrent pas l’intégralité de cette plage. On voir sur le graphique précédent que pour la plupart des villes, seules 3000 journées environ sont disponibles.</w:t>
-      </w:r>
-    </w:p>
-    <w:p>
-      <w:r>
-        <w:t>[</w:t>
+        <w:t xml:space="preserve"> novembre 2007 jusqu’au 25 juin 2017, ce qui représente 3525 journées. Toutefois, les enregistrements météo ne recouvrent pas l’intégralité de cette plage. On voi</w:t>
+      </w:r>
+      <w:r>
+        <w:t>t</w:t>
+      </w:r>
+      <w:r>
+        <w:t xml:space="preserve"> sur le graphique précédent que pour la plupart des villes, seules 3000 journées environ sont disponibles.</w:t>
+      </w:r>
+      <w:r>
+        <w:t xml:space="preserve"> Il manque donc l’équivalent d’environ 1 an et demi de mesure</w:t>
+      </w:r>
+      <w:r>
+        <w:t>s</w:t>
+      </w:r>
+      <w:r>
+        <w:t xml:space="preserve"> pour la plupart des villes.</w:t>
+      </w:r>
+    </w:p>
+    <w:p>
+      <w:r>
+        <w:t xml:space="preserve">Afin de pouvoir analyser la répartition des données temporellement, il faut préalablement ajouter les journées absentes du jeu de données pour chaque Location. En effet, en l’absence de cette étape, seules les journées connues dans le </w:t>
+      </w:r>
+      <w:proofErr w:type="spellStart"/>
+      <w:r>
+        <w:t>dataset</w:t>
+      </w:r>
+      <w:proofErr w:type="spellEnd"/>
+      <w:r>
+        <w:t xml:space="preserve"> génèreront un NA pour une variable. Les journées absentes quant à elle n’entraîneront pas de NA. Or, nous avons besoin de savoir s’il y a des journées totalement manquantes.</w:t>
+      </w:r>
+    </w:p>
+    <w:p>
+      <w:r>
+        <w:t xml:space="preserve">Exemple sur la variable </w:t>
+      </w:r>
+      <w:proofErr w:type="spellStart"/>
+      <w:r>
+        <w:t>MaxTemp</w:t>
+      </w:r>
+      <w:proofErr w:type="spellEnd"/>
+      <w:r>
+        <w:t xml:space="preserve"> pour Melbourne :</w:t>
+      </w:r>
+      <w:r>
+        <w:t xml:space="preserve"> les deux graphiques suivants indiquent le nombre de journées par mois pour lesquelles il y a des NA vus sur la variable </w:t>
+      </w:r>
+      <w:proofErr w:type="spellStart"/>
+      <w:r>
+        <w:t>MaxTemp</w:t>
+      </w:r>
+      <w:proofErr w:type="spellEnd"/>
+      <w:r>
+        <w:t xml:space="preserve"> à Melbourne.</w:t>
+      </w:r>
+    </w:p>
+    <w:p>
+      <w:r>
+        <w:t>L</w:t>
+      </w:r>
+      <w:r>
+        <w:t xml:space="preserve">e premier graphique, effectué sur le </w:t>
+      </w:r>
+      <w:proofErr w:type="spellStart"/>
+      <w:r>
+        <w:t>dataset</w:t>
+      </w:r>
+      <w:proofErr w:type="spellEnd"/>
+      <w:r>
+        <w:t xml:space="preserve"> non </w:t>
+      </w:r>
+      <w:proofErr w:type="spellStart"/>
+      <w:r>
+        <w:t>rééchantilloné</w:t>
+      </w:r>
+      <w:proofErr w:type="spellEnd"/>
+      <w:r>
+        <w:t xml:space="preserve">, montre qu’il manque </w:t>
+      </w:r>
+      <w:r>
+        <w:t xml:space="preserve">la quasi-totalité des données pour chaque mois </w:t>
+      </w:r>
+      <w:r>
+        <w:t xml:space="preserve">pour </w:t>
+      </w:r>
+      <w:proofErr w:type="spellStart"/>
+      <w:r>
+        <w:t>MaxTemp</w:t>
+      </w:r>
+      <w:proofErr w:type="spellEnd"/>
+      <w:r>
+        <w:t xml:space="preserve"> </w:t>
+      </w:r>
+      <w:r>
+        <w:t xml:space="preserve">de </w:t>
+      </w:r>
+      <w:r>
+        <w:t>2015</w:t>
+      </w:r>
+      <w:r>
+        <w:t xml:space="preserve"> à mi 2016</w:t>
+      </w:r>
+      <w:r>
+        <w:t xml:space="preserve"> mais ne témoigne pas d’autres données manquantes.</w:t>
+      </w:r>
+    </w:p>
+    <w:p>
+      <w:r>
+        <w:lastRenderedPageBreak/>
+        <w:t xml:space="preserve">Le second graphique, réalisé sur des données </w:t>
+      </w:r>
+      <w:proofErr w:type="spellStart"/>
+      <w:r>
+        <w:t>rééchantillonée</w:t>
+      </w:r>
+      <w:proofErr w:type="spellEnd"/>
+      <w:r>
+        <w:t xml:space="preserve"> sur l’intervalle complet des dates met en évidence d’autres périodes pour lesquelles </w:t>
+      </w:r>
+      <w:proofErr w:type="spellStart"/>
+      <w:r>
+        <w:t>M</w:t>
+      </w:r>
+      <w:r>
+        <w:t>a</w:t>
+      </w:r>
+      <w:r>
+        <w:t>xTemp</w:t>
+      </w:r>
+      <w:proofErr w:type="spellEnd"/>
+      <w:r>
+        <w:t xml:space="preserve"> est inconnue. Il s’agit de dates qui étaient totalement absentes des données d’origines.</w:t>
+      </w:r>
+    </w:p>
+    <w:p>
+      <w:pPr>
+        <w:rPr>
+          <w:i/>
+        </w:rPr>
+      </w:pPr>
+      <w:r>
+        <w:rPr>
+          <w:i/>
+        </w:rPr>
+        <w:t>(</w:t>
       </w:r>
       <w:proofErr w:type="gramStart"/>
       <w:r>
-        <w:t>à</w:t>
+        <w:rPr>
+          <w:i/>
+        </w:rPr>
+        <w:t>généré</w:t>
       </w:r>
       <w:proofErr w:type="gramEnd"/>
       <w:r>
-        <w:t xml:space="preserve"> enrichir, non rédigé]</w:t>
-      </w:r>
-    </w:p>
-    <w:p>
-      <w:r>
-        <w:t>Il y a des mois entiers pour lesquels aucune info n’est disponible sur l’ensemble du jeu de données.</w:t>
-      </w:r>
-    </w:p>
-    <w:p>
-      <w:r>
-        <w:t xml:space="preserve">Exemple ci-après (graphe de droite) sur la variable </w:t>
+        <w:rPr>
+          <w:i/>
+        </w:rPr>
+        <w:t xml:space="preserve"> avec</w:t>
+      </w:r>
+      <w:r>
+        <w:rPr>
+          <w:i/>
+        </w:rPr>
+        <w:t xml:space="preserve"> : </w:t>
       </w:r>
       <w:proofErr w:type="spellStart"/>
       <w:r>
+        <w:rPr>
+          <w:i/>
+        </w:rPr>
+        <w:t>comparaison_avec_sans_dates_reindexees</w:t>
+      </w:r>
+      <w:proofErr w:type="spellEnd"/>
+      <w:r>
+        <w:rPr>
+          <w:i/>
+        </w:rPr>
+        <w:t>("Melbourne", "</w:t>
+      </w:r>
+      <w:proofErr w:type="spellStart"/>
+      <w:r>
+        <w:rPr>
+          <w:i/>
+        </w:rPr>
         <w:t>MaxTemp</w:t>
       </w:r>
       <w:proofErr w:type="spellEnd"/>
       <w:r>
-        <w:t xml:space="preserve"> à Melbourne qui est manquante de début 2015 à mi 2016.</w:t>
-      </w:r>
-    </w:p>
-    <w:p>
+        <w:rPr>
+          <w:i/>
+        </w:rPr>
+        <w:t>", "M") )</w:t>
+      </w:r>
+    </w:p>
+    <w:p>
+      <w:r>
+        <w:rPr>
+          <w:noProof/>
+          <w:lang w:eastAsia="fr-FR"/>
+        </w:rPr>
+        <w:drawing>
+          <wp:inline distT="0" distB="0" distL="0" distR="0" wp14:anchorId="39C1A524" wp14:editId="3A01239D">
+            <wp:extent cx="6661150" cy="3549015"/>
+            <wp:effectExtent l="0" t="0" r="6350" b="0"/>
+            <wp:docPr id="3" name="Image 3"/>
+            <wp:cNvGraphicFramePr>
+              <a:graphicFrameLocks xmlns:a="http://schemas.openxmlformats.org/drawingml/2006/main" noChangeAspect="1"/>
+            </wp:cNvGraphicFramePr>
+            <a:graphic xmlns:a="http://schemas.openxmlformats.org/drawingml/2006/main">
+              <a:graphicData uri="http://schemas.openxmlformats.org/drawingml/2006/picture">
+                <pic:pic xmlns:pic="http://schemas.openxmlformats.org/drawingml/2006/picture">
+                  <pic:nvPicPr>
+                    <pic:cNvPr id="1" name=""/>
+                    <pic:cNvPicPr/>
+                  </pic:nvPicPr>
+                  <pic:blipFill>
+                    <a:blip r:embed="rId8"/>
+                    <a:stretch>
+                      <a:fillRect/>
+                    </a:stretch>
+                  </pic:blipFill>
+                  <pic:spPr>
+                    <a:xfrm>
+                      <a:off x="0" y="0"/>
+                      <a:ext cx="6661150" cy="3549015"/>
+                    </a:xfrm>
+                    <a:prstGeom prst="rect">
+                      <a:avLst/>
+                    </a:prstGeom>
+                  </pic:spPr>
+                </pic:pic>
+              </a:graphicData>
+            </a:graphic>
+          </wp:inline>
+        </w:drawing>
+      </w:r>
+    </w:p>
+    <w:p/>
+    <w:p>
+      <w:r>
+        <w:t>Les quatre graphiques suivants montrent :</w:t>
+      </w:r>
+    </w:p>
+    <w:p>
+      <w:pPr>
+        <w:pStyle w:val="Paragraphedeliste"/>
+        <w:numPr>
+          <w:ilvl w:val="0"/>
+          <w:numId w:val="2"/>
+        </w:numPr>
+      </w:pPr>
+      <w:r>
+        <w:t xml:space="preserve">Le nombre de jours par mois pour lesquels </w:t>
+      </w:r>
       <w:proofErr w:type="spellStart"/>
       <w:r>
-        <w:t>Todo</w:t>
+        <w:t>MaxTemp</w:t>
       </w:r>
       <w:proofErr w:type="spellEnd"/>
       <w:r>
-        <w:t> : graphe complet des plages de dates manquantes, par variable, par ville</w:t>
+        <w:t xml:space="preserve"> est à NA toutes localités confondues</w:t>
+      </w:r>
+    </w:p>
+    <w:p>
+      <w:pPr>
+        <w:pStyle w:val="Paragraphedeliste"/>
+        <w:numPr>
+          <w:ilvl w:val="0"/>
+          <w:numId w:val="2"/>
+        </w:numPr>
+      </w:pPr>
+      <w:r>
+        <w:t>Idem, avec une courbe par localité</w:t>
+      </w:r>
+    </w:p>
+    <w:p>
+      <w:pPr>
+        <w:pStyle w:val="Paragraphedeliste"/>
+        <w:numPr>
+          <w:ilvl w:val="0"/>
+          <w:numId w:val="2"/>
+        </w:numPr>
+      </w:pPr>
+      <w:r>
+        <w:t xml:space="preserve">La moyenne de </w:t>
+      </w:r>
+      <w:proofErr w:type="spellStart"/>
+      <w:r>
+        <w:t>MaxTemp</w:t>
+      </w:r>
+      <w:proofErr w:type="spellEnd"/>
+      <w:r>
+        <w:t xml:space="preserve"> toutes localités confondues</w:t>
+      </w:r>
+    </w:p>
+    <w:p>
+      <w:pPr>
+        <w:pStyle w:val="Paragraphedeliste"/>
+        <w:numPr>
+          <w:ilvl w:val="0"/>
+          <w:numId w:val="2"/>
+        </w:numPr>
+      </w:pPr>
+      <w:r>
+        <w:t xml:space="preserve"> </w:t>
+      </w:r>
+      <w:r>
+        <w:t>Idem, avec une courbe par localité</w:t>
       </w:r>
     </w:p>
     <w:p>
@@ -4237,6 +4504,227 @@
           <w:lang w:eastAsia="fr-FR"/>
         </w:rPr>
         <w:lastRenderedPageBreak/>
+        <w:drawing>
+          <wp:inline distT="0" distB="0" distL="0" distR="0" wp14:anchorId="2A832837" wp14:editId="04AA9D6D">
+            <wp:extent cx="6661150" cy="3366135"/>
+            <wp:effectExtent l="0" t="0" r="6350" b="5715"/>
+            <wp:docPr id="9" name="Image 9"/>
+            <wp:cNvGraphicFramePr>
+              <a:graphicFrameLocks xmlns:a="http://schemas.openxmlformats.org/drawingml/2006/main" noChangeAspect="1"/>
+            </wp:cNvGraphicFramePr>
+            <a:graphic xmlns:a="http://schemas.openxmlformats.org/drawingml/2006/main">
+              <a:graphicData uri="http://schemas.openxmlformats.org/drawingml/2006/picture">
+                <pic:pic xmlns:pic="http://schemas.openxmlformats.org/drawingml/2006/picture">
+                  <pic:nvPicPr>
+                    <pic:cNvPr id="1" name=""/>
+                    <pic:cNvPicPr/>
+                  </pic:nvPicPr>
+                  <pic:blipFill>
+                    <a:blip r:embed="rId9"/>
+                    <a:stretch>
+                      <a:fillRect/>
+                    </a:stretch>
+                  </pic:blipFill>
+                  <pic:spPr>
+                    <a:xfrm>
+                      <a:off x="0" y="0"/>
+                      <a:ext cx="6661150" cy="3366135"/>
+                    </a:xfrm>
+                    <a:prstGeom prst="rect">
+                      <a:avLst/>
+                    </a:prstGeom>
+                  </pic:spPr>
+                </pic:pic>
+              </a:graphicData>
+            </a:graphic>
+          </wp:inline>
+        </w:drawing>
+      </w:r>
+    </w:p>
+    <w:p>
+      <w:pPr>
+        <w:rPr>
+          <w:i/>
+        </w:rPr>
+      </w:pPr>
+      <w:r>
+        <w:rPr>
+          <w:i/>
+        </w:rPr>
+        <w:t>(</w:t>
+      </w:r>
+      <w:proofErr w:type="gramStart"/>
+      <w:r>
+        <w:rPr>
+          <w:i/>
+        </w:rPr>
+        <w:t>généré</w:t>
+      </w:r>
+      <w:proofErr w:type="gramEnd"/>
+      <w:r>
+        <w:rPr>
+          <w:i/>
+        </w:rPr>
+        <w:t xml:space="preserve"> avec </w:t>
+      </w:r>
+      <w:proofErr w:type="spellStart"/>
+      <w:r>
+        <w:rPr>
+          <w:i/>
+        </w:rPr>
+        <w:t>analyse_variable_temps</w:t>
+      </w:r>
+      <w:proofErr w:type="spellEnd"/>
+      <w:r>
+        <w:rPr>
+          <w:i/>
+        </w:rPr>
+        <w:t>("</w:t>
+      </w:r>
+      <w:proofErr w:type="spellStart"/>
+      <w:r>
+        <w:rPr>
+          <w:i/>
+        </w:rPr>
+        <w:t>MaxTemp</w:t>
+      </w:r>
+      <w:proofErr w:type="spellEnd"/>
+      <w:r>
+        <w:rPr>
+          <w:i/>
+        </w:rPr>
+        <w:t>","M") )</w:t>
+      </w:r>
+    </w:p>
+    <w:p>
+      <w:r>
+        <w:t xml:space="preserve">Du fait du nombre important de localités, nous avons retiré les légendes des deux graphes de droites : l’objectif n’est pas tant ici d’identifier </w:t>
+      </w:r>
+      <w:proofErr w:type="gramStart"/>
+      <w:r>
+        <w:t>des valeur</w:t>
+      </w:r>
+      <w:proofErr w:type="gramEnd"/>
+      <w:r>
+        <w:t xml:space="preserve"> pour une localité précisé que d’observer le comportement général des données.</w:t>
+      </w:r>
+    </w:p>
+    <w:p>
+      <w:r>
+        <w:t xml:space="preserve">Sur le premier graphe, nous pouvons constater que </w:t>
+      </w:r>
+      <w:proofErr w:type="spellStart"/>
+      <w:r>
+        <w:t>MaxTemp</w:t>
+      </w:r>
+      <w:proofErr w:type="spellEnd"/>
+      <w:r>
+        <w:t xml:space="preserve"> est globalement rarement disponible avant 2009. Nous voyons aussi qu’il n’existe aucune donné pour aucune Location pour le mois d’avril 2011. Il en va de même des mois de décembre 2012 et février 2013.</w:t>
+      </w:r>
+    </w:p>
+    <w:p>
+      <w:r>
+        <w:t>Il y a une variance importante sur le nombre de NA/mois/Location entre 2009 et fin 2012. Celle-ci s’affaiblit grandement ensuite, à l’exception de la période de début 2015 à mi 2016.</w:t>
+      </w:r>
+    </w:p>
+    <w:p/>
+    <w:p>
+      <w:r>
+        <w:t xml:space="preserve">Le second graphique permet de mieux comprendre ces constats globaux : </w:t>
+      </w:r>
+      <w:r>
+        <w:t xml:space="preserve">on voit qu’il n’existe en effet aucune Location disposant de données sur les 3 </w:t>
+      </w:r>
+      <w:proofErr w:type="spellStart"/>
+      <w:r>
+        <w:t>mois</w:t>
+      </w:r>
+      <w:proofErr w:type="spellEnd"/>
+      <w:r>
+        <w:t xml:space="preserve"> signalés plus haut (04/11, 12/12 et 02/13). Nous voyons également qu’il y a des Locations qui ont des mois entiers (voire des années !) sans </w:t>
+      </w:r>
+      <w:proofErr w:type="spellStart"/>
+      <w:r>
+        <w:t>MaxTemp</w:t>
+      </w:r>
+      <w:proofErr w:type="spellEnd"/>
+      <w:r>
+        <w:t xml:space="preserve"> renseigné. Enfin, nous voyons ne semble pas y avoir de période au cours de laquelle </w:t>
+      </w:r>
+      <w:proofErr w:type="spellStart"/>
+      <w:r>
+        <w:t>MaxTemp</w:t>
+      </w:r>
+      <w:proofErr w:type="spellEnd"/>
+      <w:r>
+        <w:t xml:space="preserve"> est disponible pour l’ensemble des localités.</w:t>
+      </w:r>
+    </w:p>
+    <w:p>
+      <w:r>
+        <w:t>[</w:t>
+      </w:r>
+      <w:proofErr w:type="gramStart"/>
+      <w:r>
+        <w:t>analyse</w:t>
+      </w:r>
+      <w:proofErr w:type="gramEnd"/>
+      <w:r>
+        <w:t xml:space="preserve"> de la moyenne plus tard, lorsque j’aurai terminé le module des séries temporelles]</w:t>
+      </w:r>
+    </w:p>
+    <w:p/>
+    <w:p>
+      <w:r>
+        <w:t xml:space="preserve"> </w:t>
+      </w:r>
+      <w:r>
+        <w:t>[</w:t>
+      </w:r>
+      <w:proofErr w:type="gramStart"/>
+      <w:r>
+        <w:t>à</w:t>
+      </w:r>
+      <w:proofErr w:type="gramEnd"/>
+      <w:r>
+        <w:t xml:space="preserve"> enrichir, non rédigé]</w:t>
+      </w:r>
+    </w:p>
+    <w:p>
+      <w:r>
+        <w:t>Il y a des mois entiers pour lesquels aucune info n’est disponible sur l’ensemble du jeu de données.</w:t>
+      </w:r>
+    </w:p>
+    <w:p>
+      <w:r>
+        <w:lastRenderedPageBreak/>
+        <w:t xml:space="preserve">Exemple ci-après (graphe de droite) sur la variable </w:t>
+      </w:r>
+      <w:proofErr w:type="spellStart"/>
+      <w:r>
+        <w:t>MaxTemp</w:t>
+      </w:r>
+      <w:proofErr w:type="spellEnd"/>
+      <w:r>
+        <w:t xml:space="preserve"> à Melbourne qui est manquante de début 2015 à mi 2016.</w:t>
+      </w:r>
+    </w:p>
+    <w:p>
+      <w:proofErr w:type="spellStart"/>
+      <w:r>
+        <w:t>Todo</w:t>
+      </w:r>
+      <w:proofErr w:type="spellEnd"/>
+      <w:r>
+        <w:t> : graphe complet des plages de dates manquantes, par variable, par ville</w:t>
+      </w:r>
+    </w:p>
+    <w:p>
+      <w:r>
+        <w:rPr>
+          <w:noProof/>
+          <w:lang w:eastAsia="fr-FR"/>
+        </w:rPr>
         <w:drawing>
           <wp:inline distT="0" distB="0" distL="0" distR="0" wp14:anchorId="04D80DC0" wp14:editId="35C9EBB6">
             <wp:extent cx="6661150" cy="3514725"/>
@@ -4253,7 +4741,7 @@
                     <pic:cNvPicPr/>
                   </pic:nvPicPr>
                   <pic:blipFill>
-                    <a:blip r:embed="rId7"/>
+                    <a:blip r:embed="rId10"/>
                     <a:stretch>
                       <a:fillRect/>
                     </a:stretch>
@@ -4279,20 +4767,165 @@
       <w:pPr>
         <w:pStyle w:val="Titre3"/>
       </w:pPr>
-      <w:bookmarkStart w:id="5" w:name="_Toc141131696"/>
+      <w:bookmarkStart w:id="6" w:name="_Toc141707909"/>
       <w:r>
         <w:t>Gestion des valeurs nulles</w:t>
       </w:r>
-      <w:bookmarkEnd w:id="5"/>
+      <w:bookmarkEnd w:id="6"/>
     </w:p>
     <w:p/>
     <w:p>
+      <w:pPr>
+        <w:pStyle w:val="Titre4"/>
+      </w:pPr>
+      <w:r>
+        <w:t xml:space="preserve">Cas particulier de </w:t>
+      </w:r>
+      <w:proofErr w:type="spellStart"/>
+      <w:r>
+        <w:t>RainTo</w:t>
+      </w:r>
+      <w:r>
+        <w:t>day</w:t>
+      </w:r>
+      <w:proofErr w:type="spellEnd"/>
+    </w:p>
+    <w:p>
+      <w:r>
+        <w:t xml:space="preserve">Cette variable est supposée être à </w:t>
+      </w:r>
+      <w:proofErr w:type="spellStart"/>
+      <w:r>
+        <w:t>True</w:t>
+      </w:r>
+      <w:proofErr w:type="spellEnd"/>
+      <w:r>
+        <w:t xml:space="preserve"> lorsque </w:t>
+      </w:r>
+      <w:proofErr w:type="spellStart"/>
+      <w:r>
+        <w:t>Rainfall</w:t>
+      </w:r>
+      <w:proofErr w:type="spellEnd"/>
+      <w:r>
+        <w:t xml:space="preserve"> est supérieure ou égale à 1mm. Un contrôle permet de confirmer cette règle. De plus, lorsque </w:t>
+      </w:r>
+      <w:proofErr w:type="spellStart"/>
+      <w:r>
+        <w:t>RainToday</w:t>
+      </w:r>
+      <w:proofErr w:type="spellEnd"/>
+      <w:r>
+        <w:t xml:space="preserve"> est à NA, alors </w:t>
+      </w:r>
+      <w:proofErr w:type="spellStart"/>
+      <w:r>
+        <w:t>Rainfall</w:t>
+      </w:r>
+      <w:proofErr w:type="spellEnd"/>
+      <w:r>
+        <w:t xml:space="preserve"> l’est également et réciproquement. Il n’est donc pas possible d’utiliser </w:t>
+      </w:r>
+      <w:proofErr w:type="spellStart"/>
+      <w:r>
+        <w:t>Rainfall</w:t>
+      </w:r>
+      <w:proofErr w:type="spellEnd"/>
+      <w:r>
+        <w:t xml:space="preserve"> pour renseigner les valeurs manquantes de </w:t>
+      </w:r>
+      <w:proofErr w:type="spellStart"/>
+      <w:r>
+        <w:t>RainToday</w:t>
+      </w:r>
+      <w:proofErr w:type="spellEnd"/>
+      <w:r>
+        <w:t>.</w:t>
+      </w:r>
+    </w:p>
+    <w:p/>
+    <w:p>
+      <w:pPr>
+        <w:pStyle w:val="Titre4"/>
+      </w:pPr>
+      <w:r>
+        <w:t xml:space="preserve">Cas particulier de </w:t>
+      </w:r>
+      <w:proofErr w:type="spellStart"/>
+      <w:r>
+        <w:t>RainTomorrow</w:t>
+      </w:r>
+      <w:proofErr w:type="spellEnd"/>
+    </w:p>
+    <w:p>
+      <w:r>
+        <w:t>La variable ‘</w:t>
+      </w:r>
+      <w:proofErr w:type="spellStart"/>
+      <w:r>
+        <w:t>RainTomorrow</w:t>
+      </w:r>
+      <w:proofErr w:type="spellEnd"/>
+      <w:r>
+        <w:t>’ doit en théorie être égale à la valeur de ‘</w:t>
+      </w:r>
+      <w:proofErr w:type="spellStart"/>
+      <w:r>
+        <w:t>RainToday</w:t>
+      </w:r>
+      <w:proofErr w:type="spellEnd"/>
+      <w:r>
+        <w:t xml:space="preserve">’ du lendemain pour la même Location. Après vérification, c’est en effet le cas. Une possibilité pour gérer les NA de cette variable est donc d’affecter la valeur de </w:t>
+      </w:r>
+      <w:proofErr w:type="spellStart"/>
+      <w:r>
+        <w:t>RainToday</w:t>
+      </w:r>
+      <w:proofErr w:type="spellEnd"/>
+      <w:r>
+        <w:t xml:space="preserve"> de la veille des dates pour lesquelles </w:t>
+      </w:r>
+      <w:proofErr w:type="spellStart"/>
+      <w:r>
+        <w:t>RainTomorrow</w:t>
+      </w:r>
+      <w:proofErr w:type="spellEnd"/>
+      <w:r>
+        <w:t xml:space="preserve"> vaut NA. Malheureusement, cette piste n’aboutit pas : lorsque </w:t>
+      </w:r>
+      <w:proofErr w:type="spellStart"/>
+      <w:r>
+        <w:t>RainTomorrow</w:t>
+      </w:r>
+      <w:proofErr w:type="spellEnd"/>
+      <w:r>
+        <w:t xml:space="preserve"> vaut NA, soit </w:t>
+      </w:r>
+      <w:proofErr w:type="spellStart"/>
+      <w:r>
+        <w:t>RainToday</w:t>
+      </w:r>
+      <w:proofErr w:type="spellEnd"/>
+      <w:r>
+        <w:t xml:space="preserve"> de la veille est à NA également, soit la date n’est pas présente pour la Location.</w:t>
+      </w:r>
+    </w:p>
+    <w:p>
+      <w:pPr>
+        <w:pStyle w:val="Titre4"/>
+      </w:pPr>
+      <w:r>
+        <w:t>Autres variables</w:t>
+      </w:r>
+    </w:p>
+    <w:p>
       <w:r>
         <w:t>Après ces différents constats, plusieurs pistes s’offrent à nous pour gérer les valeurs nulles.</w:t>
       </w:r>
     </w:p>
     <w:p>
       <w:r>
+        <w:lastRenderedPageBreak/>
         <w:t>[</w:t>
       </w:r>
       <w:proofErr w:type="gramStart"/>
@@ -4377,21 +5010,21 @@
       <w:pPr>
         <w:pStyle w:val="Titre2"/>
       </w:pPr>
-      <w:bookmarkStart w:id="6" w:name="_Toc141131697"/>
+      <w:bookmarkStart w:id="7" w:name="_Toc141707910"/>
       <w:r>
         <w:t>Corrélations</w:t>
       </w:r>
-      <w:bookmarkEnd w:id="6"/>
+      <w:bookmarkEnd w:id="7"/>
     </w:p>
     <w:p>
       <w:pPr>
         <w:pStyle w:val="Titre3"/>
       </w:pPr>
-      <w:bookmarkStart w:id="7" w:name="_Toc141131698"/>
+      <w:bookmarkStart w:id="8" w:name="_Toc141707911"/>
       <w:r>
         <w:t>Variables quantitatives</w:t>
       </w:r>
-      <w:bookmarkEnd w:id="7"/>
+      <w:bookmarkEnd w:id="8"/>
     </w:p>
     <w:p/>
     <w:p>
@@ -4448,7 +5081,6 @@
     </w:p>
     <w:p>
       <w:r>
-        <w:lastRenderedPageBreak/>
         <w:t xml:space="preserve">Il semble donc que la prédiction fine de la variable </w:t>
       </w:r>
       <w:proofErr w:type="spellStart"/>
@@ -4563,7 +5195,7 @@
                     <pic:cNvPicPr/>
                   </pic:nvPicPr>
                   <pic:blipFill>
-                    <a:blip r:embed="rId8"/>
+                    <a:blip r:embed="rId11"/>
                     <a:stretch>
                       <a:fillRect/>
                     </a:stretch>
@@ -4611,11 +5243,11 @@
       </w:r>
       <w:proofErr w:type="spellEnd"/>
       <w:r>
-        <w:t xml:space="preserve">). Il est frappant de constater que les points bleus sont largement positionnés sur la première bissectrice, ce qui signifie qu’une très faible amplitude thermique semble fortement associée au fait qu’il pleuve le lendemain. Par conséquent, avant de supprimer les variables de température redondantes, il semble </w:t>
+        <w:t xml:space="preserve">). Il est frappant de constater que les points bleus sont largement positionnés sur la première bissectrice, ce qui signifie qu’une très faible amplitude thermique semble fortement associée au fait qu’il pleuve le lendemain. Par </w:t>
       </w:r>
       <w:r>
         <w:lastRenderedPageBreak/>
-        <w:t xml:space="preserve">pertinent d’ajouter une nouvelle variable correspondant à l’amplitude thermique, que nous nommerons </w:t>
+        <w:t xml:space="preserve">conséquent, avant de supprimer les variables de température redondantes, il semble pertinent d’ajouter une nouvelle variable correspondant à l’amplitude thermique, que nous nommerons </w:t>
       </w:r>
       <w:proofErr w:type="spellStart"/>
       <w:r>
@@ -4658,7 +5290,7 @@
                     <pic:cNvPicPr/>
                   </pic:nvPicPr>
                   <pic:blipFill>
-                    <a:blip r:embed="rId9"/>
+                    <a:blip r:embed="rId12"/>
                     <a:stretch>
                       <a:fillRect/>
                     </a:stretch>
@@ -4684,11 +5316,11 @@
       <w:pPr>
         <w:pStyle w:val="Titre3"/>
       </w:pPr>
-      <w:bookmarkStart w:id="8" w:name="_Toc141131699"/>
+      <w:bookmarkStart w:id="9" w:name="_Toc141707912"/>
       <w:r>
         <w:t>Variables qualitatives</w:t>
       </w:r>
-      <w:bookmarkEnd w:id="8"/>
+      <w:bookmarkEnd w:id="9"/>
     </w:p>
     <w:p>
       <w:r>
@@ -5645,22 +6277,21 @@
       <w:pPr>
         <w:pStyle w:val="Titre2"/>
       </w:pPr>
-      <w:bookmarkStart w:id="9" w:name="_Toc141131700"/>
-      <w:r>
-        <w:lastRenderedPageBreak/>
+      <w:bookmarkStart w:id="10" w:name="_Toc141707913"/>
+      <w:r>
         <w:t>Géographie</w:t>
       </w:r>
-      <w:bookmarkEnd w:id="9"/>
+      <w:bookmarkEnd w:id="10"/>
     </w:p>
     <w:p>
       <w:pPr>
         <w:pStyle w:val="Titre3"/>
       </w:pPr>
-      <w:bookmarkStart w:id="10" w:name="_Toc141131701"/>
+      <w:bookmarkStart w:id="11" w:name="_Toc141707914"/>
       <w:r>
         <w:t>Répartition géographique</w:t>
       </w:r>
-      <w:bookmarkEnd w:id="10"/>
+      <w:bookmarkEnd w:id="11"/>
     </w:p>
     <w:p>
       <w:r>
@@ -5732,6 +6363,7 @@
           <w:noProof/>
           <w:lang w:eastAsia="fr-FR"/>
         </w:rPr>
+        <w:lastRenderedPageBreak/>
         <w:drawing>
           <wp:inline distT="0" distB="0" distL="0" distR="0" wp14:anchorId="4A8823A6" wp14:editId="535AC160">
             <wp:extent cx="6661150" cy="5426710"/>
@@ -5748,7 +6380,7 @@
                     <pic:cNvPicPr/>
                   </pic:nvPicPr>
                   <pic:blipFill>
-                    <a:blip r:embed="rId10"/>
+                    <a:blip r:embed="rId13"/>
                     <a:stretch>
                       <a:fillRect/>
                     </a:stretch>
@@ -5771,13 +6403,7 @@
     </w:p>
     <w:p>
       <w:r>
-        <w:lastRenderedPageBreak/>
-        <w:t>Il est frappant de constater que le jeu de données comporte essentiellement des informations sur des villes proches des côtes. C’est un point assez logique du fait de la géographie australienne. Sur le</w:t>
-      </w:r>
-      <w:bookmarkStart w:id="11" w:name="_GoBack"/>
-      <w:bookmarkEnd w:id="11"/>
-      <w:r>
-        <w:t xml:space="preserve"> graphique ci-dessous, nous voyons ainsi que la densité de la population est nettement plus forte sur la côte sud-est et sud-ouest, et quasi nulle sur la partie centrale, occupée par le désert.</w:t>
+        <w:t>Il est frappant de constater que le jeu de données comporte essentiellement des informations sur des villes proches des côtes. C’est un point assez logique du fait de la géographie australienne. Sur le graphique ci-dessous, nous voyons ainsi que la densité de la population est nettement plus forte sur la côte sud-est et sud-ouest, et quasi nulle sur la partie centrale, occupée par le désert.</w:t>
       </w:r>
     </w:p>
     <w:p>
@@ -5786,6 +6412,7 @@
           <w:noProof/>
           <w:lang w:eastAsia="fr-FR"/>
         </w:rPr>
+        <w:lastRenderedPageBreak/>
         <w:drawing>
           <wp:inline distT="0" distB="0" distL="0" distR="0">
             <wp:extent cx="3295501" cy="3244850"/>
@@ -5804,7 +6431,7 @@
                     </pic:cNvPicPr>
                   </pic:nvPicPr>
                   <pic:blipFill>
-                    <a:blip r:embed="rId11">
+                    <a:blip r:embed="rId14">
                       <a:extLst>
                         <a:ext uri="{28A0092B-C50C-407E-A947-70E740481C1C}">
                           <a14:useLocalDpi xmlns:a14="http://schemas.microsoft.com/office/drawing/2010/main" val="0"/>
@@ -5879,7 +6506,7 @@
       <w:pPr>
         <w:pStyle w:val="Titre3"/>
       </w:pPr>
-      <w:bookmarkStart w:id="12" w:name="_Toc141131702"/>
+      <w:bookmarkStart w:id="12" w:name="_Toc141707915"/>
       <w:r>
         <w:t>Pistes</w:t>
       </w:r>
@@ -5922,7 +6549,7 @@
       <w:pPr>
         <w:pStyle w:val="Titre2"/>
       </w:pPr>
-      <w:bookmarkStart w:id="13" w:name="_Toc141131703"/>
+      <w:bookmarkStart w:id="13" w:name="_Toc141707916"/>
       <w:r>
         <w:t>Bilan général</w:t>
       </w:r>
@@ -6006,29 +6633,29 @@
       <w:pPr>
         <w:pStyle w:val="Titre2"/>
       </w:pPr>
-      <w:bookmarkStart w:id="14" w:name="_Toc141131704"/>
+      <w:bookmarkStart w:id="14" w:name="_Toc141707917"/>
+      <w:r>
+        <w:t>TODO / A réfléchir</w:t>
+      </w:r>
+      <w:bookmarkEnd w:id="14"/>
+    </w:p>
+    <w:p/>
+    <w:p>
+      <w:r>
+        <w:t xml:space="preserve">Comment faire de la </w:t>
+      </w:r>
+      <w:proofErr w:type="spellStart"/>
+      <w:r>
+        <w:t>clusterisation</w:t>
+      </w:r>
+      <w:proofErr w:type="spellEnd"/>
+      <w:r>
+        <w:t xml:space="preserve"> temporelle pour chaque ville?</w:t>
+      </w:r>
+    </w:p>
+    <w:p>
       <w:r>
         <w:lastRenderedPageBreak/>
-        <w:t>TODO / A réfléchir</w:t>
-      </w:r>
-      <w:bookmarkEnd w:id="14"/>
-    </w:p>
-    <w:p/>
-    <w:p>
-      <w:r>
-        <w:t xml:space="preserve">Comment faire de la </w:t>
-      </w:r>
-      <w:proofErr w:type="spellStart"/>
-      <w:r>
-        <w:t>clusterisation</w:t>
-      </w:r>
-      <w:proofErr w:type="spellEnd"/>
-      <w:r>
-        <w:t xml:space="preserve"> temporelle pour chaque ville?</w:t>
-      </w:r>
-    </w:p>
-    <w:p>
-      <w:r>
         <w:t>Comment gérer les données nulles (cf. plus haut) ?</w:t>
       </w:r>
     </w:p>
@@ -6051,6 +6678,118 @@
 <file path=word/numbering.xml><?xml version="1.0" encoding="utf-8"?>
 <w:numbering xmlns:wpc="http://schemas.microsoft.com/office/word/2010/wordprocessingCanvas" xmlns:cx="http://schemas.microsoft.com/office/drawing/2014/chartex" xmlns:cx1="http://schemas.microsoft.com/office/drawing/2015/9/8/chartex" xmlns:mc="http://schemas.openxmlformats.org/markup-compatibility/2006" xmlns:o="urn:schemas-microsoft-com:office:office" xmlns:r="http://schemas.openxmlformats.org/officeDocument/2006/relationships" xmlns:m="http://schemas.openxmlformats.org/officeDocument/2006/math" xmlns:v="urn:schemas-microsoft-com:vml" xmlns:wp14="http://schemas.microsoft.com/office/word/2010/wordprocessingDrawing" xmlns:wp="http://schemas.openxmlformats.org/drawingml/2006/wordprocessingDrawing" xmlns:w10="urn:schemas-microsoft-com:office:word" xmlns:w="http://schemas.openxmlformats.org/wordprocessingml/2006/main" xmlns:w14="http://schemas.microsoft.com/office/word/2010/wordml" xmlns:w15="http://schemas.microsoft.com/office/word/2012/wordml" xmlns:w16se="http://schemas.microsoft.com/office/word/2015/wordml/symex" xmlns:wpg="http://schemas.microsoft.com/office/word/2010/wordprocessingGroup" xmlns:wpi="http://schemas.microsoft.com/office/word/2010/wordprocessingInk" xmlns:wne="http://schemas.microsoft.com/office/word/2006/wordml" xmlns:wps="http://schemas.microsoft.com/office/word/2010/wordprocessingShape" mc:Ignorable="w14 w15 w16se wp14">
   <w:abstractNum w:abstractNumId="0" w15:restartNumberingAfterBreak="0">
+    <w:nsid w:val="59E3302F"/>
+    <w:multiLevelType w:val="hybridMultilevel"/>
+    <w:tmpl w:val="0F86FBAC"/>
+    <w:lvl w:ilvl="0" w:tplc="5BBA5CA8">
+      <w:numFmt w:val="bullet"/>
+      <w:lvlText w:val="-"/>
+      <w:lvlJc w:val="left"/>
+      <w:pPr>
+        <w:ind w:left="720" w:hanging="360"/>
+      </w:pPr>
+      <w:rPr>
+        <w:rFonts w:ascii="Calibri" w:eastAsiaTheme="minorHAnsi" w:hAnsi="Calibri" w:cs="Calibri" w:hint="default"/>
+      </w:rPr>
+    </w:lvl>
+    <w:lvl w:ilvl="1" w:tplc="040C0003" w:tentative="1">
+      <w:start w:val="1"/>
+      <w:numFmt w:val="bullet"/>
+      <w:lvlText w:val="o"/>
+      <w:lvlJc w:val="left"/>
+      <w:pPr>
+        <w:ind w:left="1440" w:hanging="360"/>
+      </w:pPr>
+      <w:rPr>
+        <w:rFonts w:ascii="Courier New" w:hAnsi="Courier New" w:cs="Courier New" w:hint="default"/>
+      </w:rPr>
+    </w:lvl>
+    <w:lvl w:ilvl="2" w:tplc="040C0005" w:tentative="1">
+      <w:start w:val="1"/>
+      <w:numFmt w:val="bullet"/>
+      <w:lvlText w:val=""/>
+      <w:lvlJc w:val="left"/>
+      <w:pPr>
+        <w:ind w:left="2160" w:hanging="360"/>
+      </w:pPr>
+      <w:rPr>
+        <w:rFonts w:ascii="Wingdings" w:hAnsi="Wingdings" w:hint="default"/>
+      </w:rPr>
+    </w:lvl>
+    <w:lvl w:ilvl="3" w:tplc="040C0001" w:tentative="1">
+      <w:start w:val="1"/>
+      <w:numFmt w:val="bullet"/>
+      <w:lvlText w:val=""/>
+      <w:lvlJc w:val="left"/>
+      <w:pPr>
+        <w:ind w:left="2880" w:hanging="360"/>
+      </w:pPr>
+      <w:rPr>
+        <w:rFonts w:ascii="Symbol" w:hAnsi="Symbol" w:hint="default"/>
+      </w:rPr>
+    </w:lvl>
+    <w:lvl w:ilvl="4" w:tplc="040C0003" w:tentative="1">
+      <w:start w:val="1"/>
+      <w:numFmt w:val="bullet"/>
+      <w:lvlText w:val="o"/>
+      <w:lvlJc w:val="left"/>
+      <w:pPr>
+        <w:ind w:left="3600" w:hanging="360"/>
+      </w:pPr>
+      <w:rPr>
+        <w:rFonts w:ascii="Courier New" w:hAnsi="Courier New" w:cs="Courier New" w:hint="default"/>
+      </w:rPr>
+    </w:lvl>
+    <w:lvl w:ilvl="5" w:tplc="040C0005" w:tentative="1">
+      <w:start w:val="1"/>
+      <w:numFmt w:val="bullet"/>
+      <w:lvlText w:val=""/>
+      <w:lvlJc w:val="left"/>
+      <w:pPr>
+        <w:ind w:left="4320" w:hanging="360"/>
+      </w:pPr>
+      <w:rPr>
+        <w:rFonts w:ascii="Wingdings" w:hAnsi="Wingdings" w:hint="default"/>
+      </w:rPr>
+    </w:lvl>
+    <w:lvl w:ilvl="6" w:tplc="040C0001" w:tentative="1">
+      <w:start w:val="1"/>
+      <w:numFmt w:val="bullet"/>
+      <w:lvlText w:val=""/>
+      <w:lvlJc w:val="left"/>
+      <w:pPr>
+        <w:ind w:left="5040" w:hanging="360"/>
+      </w:pPr>
+      <w:rPr>
+        <w:rFonts w:ascii="Symbol" w:hAnsi="Symbol" w:hint="default"/>
+      </w:rPr>
+    </w:lvl>
+    <w:lvl w:ilvl="7" w:tplc="040C0003" w:tentative="1">
+      <w:start w:val="1"/>
+      <w:numFmt w:val="bullet"/>
+      <w:lvlText w:val="o"/>
+      <w:lvlJc w:val="left"/>
+      <w:pPr>
+        <w:ind w:left="5760" w:hanging="360"/>
+      </w:pPr>
+      <w:rPr>
+        <w:rFonts w:ascii="Courier New" w:hAnsi="Courier New" w:cs="Courier New" w:hint="default"/>
+      </w:rPr>
+    </w:lvl>
+    <w:lvl w:ilvl="8" w:tplc="040C0005" w:tentative="1">
+      <w:start w:val="1"/>
+      <w:numFmt w:val="bullet"/>
+      <w:lvlText w:val=""/>
+      <w:lvlJc w:val="left"/>
+      <w:pPr>
+        <w:ind w:left="6480" w:hanging="360"/>
+      </w:pPr>
+      <w:rPr>
+        <w:rFonts w:ascii="Wingdings" w:hAnsi="Wingdings" w:hint="default"/>
+      </w:rPr>
+    </w:lvl>
+  </w:abstractNum>
+  <w:abstractNum w:abstractNumId="1" w15:restartNumberingAfterBreak="0">
     <w:nsid w:val="63F03A40"/>
     <w:multiLevelType w:val="hybridMultilevel"/>
     <w:tmpl w:val="4E8CC54C"/>
@@ -6164,6 +6903,9 @@
     </w:lvl>
   </w:abstractNum>
   <w:num w:numId="1">
+    <w:abstractNumId w:val="1"/>
+  </w:num>
+  <w:num w:numId="2">
     <w:abstractNumId w:val="0"/>
   </w:num>
 </w:numbering>
@@ -6579,7 +7321,7 @@
     </w:pPr>
     <w:rPr>
       <w:rFonts w:asciiTheme="majorHAnsi" w:eastAsiaTheme="majorEastAsia" w:hAnsiTheme="majorHAnsi" w:cstheme="majorBidi"/>
-      <w:color w:val="365F91" w:themeColor="accent1" w:themeShade="BF"/>
+      <w:color w:val="00948B" w:themeColor="accent1" w:themeShade="BF"/>
       <w:sz w:val="32"/>
       <w:szCs w:val="32"/>
     </w:rPr>
@@ -6601,7 +7343,7 @@
     </w:pPr>
     <w:rPr>
       <w:rFonts w:asciiTheme="majorHAnsi" w:eastAsiaTheme="majorEastAsia" w:hAnsiTheme="majorHAnsi" w:cstheme="majorBidi"/>
-      <w:color w:val="365F91" w:themeColor="accent1" w:themeShade="BF"/>
+      <w:color w:val="00948B" w:themeColor="accent1" w:themeShade="BF"/>
       <w:sz w:val="26"/>
       <w:szCs w:val="26"/>
     </w:rPr>
@@ -6623,9 +7365,51 @@
     </w:pPr>
     <w:rPr>
       <w:rFonts w:asciiTheme="majorHAnsi" w:eastAsiaTheme="majorEastAsia" w:hAnsiTheme="majorHAnsi" w:cstheme="majorBidi"/>
-      <w:color w:val="243F60" w:themeColor="accent1" w:themeShade="7F"/>
+      <w:color w:val="00625C" w:themeColor="accent1" w:themeShade="7F"/>
       <w:sz w:val="24"/>
       <w:szCs w:val="24"/>
+    </w:rPr>
+  </w:style>
+  <w:style w:type="paragraph" w:styleId="Titre4">
+    <w:name w:val="heading 4"/>
+    <w:basedOn w:val="Normal"/>
+    <w:next w:val="Normal"/>
+    <w:link w:val="Titre4Car"/>
+    <w:uiPriority w:val="9"/>
+    <w:unhideWhenUsed/>
+    <w:qFormat/>
+    <w:rsid w:val="00E628CF"/>
+    <w:pPr>
+      <w:keepNext/>
+      <w:keepLines/>
+      <w:spacing w:before="40" w:after="0"/>
+      <w:outlineLvl w:val="3"/>
+    </w:pPr>
+    <w:rPr>
+      <w:rFonts w:asciiTheme="majorHAnsi" w:eastAsiaTheme="majorEastAsia" w:hAnsiTheme="majorHAnsi" w:cstheme="majorBidi"/>
+      <w:i/>
+      <w:iCs/>
+      <w:color w:val="00948B" w:themeColor="accent1" w:themeShade="BF"/>
+    </w:rPr>
+  </w:style>
+  <w:style w:type="paragraph" w:styleId="Titre5">
+    <w:name w:val="heading 5"/>
+    <w:basedOn w:val="Normal"/>
+    <w:next w:val="Normal"/>
+    <w:link w:val="Titre5Car"/>
+    <w:uiPriority w:val="9"/>
+    <w:unhideWhenUsed/>
+    <w:qFormat/>
+    <w:rsid w:val="00F54D77"/>
+    <w:pPr>
+      <w:keepNext/>
+      <w:keepLines/>
+      <w:spacing w:before="40" w:after="0"/>
+      <w:outlineLvl w:val="4"/>
+    </w:pPr>
+    <w:rPr>
+      <w:rFonts w:asciiTheme="majorHAnsi" w:eastAsiaTheme="majorEastAsia" w:hAnsiTheme="majorHAnsi" w:cstheme="majorBidi"/>
+      <w:color w:val="00948B" w:themeColor="accent1" w:themeShade="BF"/>
     </w:rPr>
   </w:style>
   <w:style w:type="character" w:default="1" w:styleId="Policepardfaut">
@@ -6663,7 +7447,7 @@
     <w:rsid w:val="000963F9"/>
     <w:rPr>
       <w:rFonts w:asciiTheme="majorHAnsi" w:eastAsiaTheme="majorEastAsia" w:hAnsiTheme="majorHAnsi" w:cstheme="majorBidi"/>
-      <w:color w:val="365F91" w:themeColor="accent1" w:themeShade="BF"/>
+      <w:color w:val="00948B" w:themeColor="accent1" w:themeShade="BF"/>
       <w:sz w:val="26"/>
       <w:szCs w:val="26"/>
     </w:rPr>
@@ -6676,7 +7460,7 @@
     <w:rsid w:val="000963F9"/>
     <w:rPr>
       <w:rFonts w:asciiTheme="majorHAnsi" w:eastAsiaTheme="majorEastAsia" w:hAnsiTheme="majorHAnsi" w:cstheme="majorBidi"/>
-      <w:color w:val="243F60" w:themeColor="accent1" w:themeShade="7F"/>
+      <w:color w:val="00625C" w:themeColor="accent1" w:themeShade="7F"/>
       <w:sz w:val="24"/>
       <w:szCs w:val="24"/>
     </w:rPr>
@@ -6689,7 +7473,7 @@
     <w:rsid w:val="000E756F"/>
     <w:rPr>
       <w:rFonts w:asciiTheme="majorHAnsi" w:eastAsiaTheme="majorEastAsia" w:hAnsiTheme="majorHAnsi" w:cstheme="majorBidi"/>
-      <w:color w:val="365F91" w:themeColor="accent1" w:themeShade="BF"/>
+      <w:color w:val="00948B" w:themeColor="accent1" w:themeShade="BF"/>
       <w:sz w:val="32"/>
       <w:szCs w:val="32"/>
     </w:rPr>
@@ -6767,7 +7551,7 @@
     <w:unhideWhenUsed/>
     <w:rsid w:val="00B31277"/>
     <w:rPr>
-      <w:color w:val="0000FF" w:themeColor="hyperlink"/>
+      <w:color w:val="8F8F8F" w:themeColor="hyperlink"/>
       <w:u w:val="single"/>
     </w:rPr>
   </w:style>
@@ -6782,561 +7566,37 @@
       <w:contextualSpacing/>
     </w:pPr>
   </w:style>
-</w:styles>
-</file>
-
-<file path=word/glossary/document.xml><?xml version="1.0" encoding="utf-8"?>
-<w:glossaryDocument xmlns:wpc="http://schemas.microsoft.com/office/word/2010/wordprocessingCanvas" xmlns:cx="http://schemas.microsoft.com/office/drawing/2014/chartex" xmlns:cx1="http://schemas.microsoft.com/office/drawing/2015/9/8/chartex" xmlns:mc="http://schemas.openxmlformats.org/markup-compatibility/2006" xmlns:o="urn:schemas-microsoft-com:office:office" xmlns:r="http://schemas.openxmlformats.org/officeDocument/2006/relationships" xmlns:m="http://schemas.openxmlformats.org/officeDocument/2006/math" xmlns:v="urn:schemas-microsoft-com:vml" xmlns:wp14="http://schemas.microsoft.com/office/word/2010/wordprocessingDrawing" xmlns:wp="http://schemas.openxmlformats.org/drawingml/2006/wordprocessingDrawing" xmlns:w10="urn:schemas-microsoft-com:office:word" xmlns:w="http://schemas.openxmlformats.org/wordprocessingml/2006/main" xmlns:w14="http://schemas.microsoft.com/office/word/2010/wordml" xmlns:w15="http://schemas.microsoft.com/office/word/2012/wordml" xmlns:w16se="http://schemas.microsoft.com/office/word/2015/wordml/symex" xmlns:wpg="http://schemas.microsoft.com/office/word/2010/wordprocessingGroup" xmlns:wpi="http://schemas.microsoft.com/office/word/2010/wordprocessingInk" xmlns:wne="http://schemas.microsoft.com/office/word/2006/wordml" xmlns:wps="http://schemas.microsoft.com/office/word/2010/wordprocessingShape" mc:Ignorable="w14 w15 w16se wp14"/>
-</file>
-
-<file path=word/glossary/fontTable.xml><?xml version="1.0" encoding="utf-8"?>
-<w:fonts xmlns:mc="http://schemas.openxmlformats.org/markup-compatibility/2006" xmlns:r="http://schemas.openxmlformats.org/officeDocument/2006/relationships" xmlns:w="http://schemas.openxmlformats.org/wordprocessingml/2006/main" xmlns:w14="http://schemas.microsoft.com/office/word/2010/wordml" xmlns:w15="http://schemas.microsoft.com/office/word/2012/wordml" xmlns:w16se="http://schemas.microsoft.com/office/word/2015/wordml/symex" mc:Ignorable="w14 w15 w16se">
-  <w:font w:name="Calibri">
-    <w:panose1 w:val="020F0502020204030204"/>
-    <w:charset w:val="00"/>
-    <w:family w:val="swiss"/>
-    <w:pitch w:val="variable"/>
-    <w:sig w:usb0="E0002AFF" w:usb1="4000ACFF" w:usb2="00000001" w:usb3="00000000" w:csb0="000001FF" w:csb1="00000000"/>
-  </w:font>
-  <w:font w:name="Courier New">
-    <w:panose1 w:val="02070309020205020404"/>
-    <w:charset w:val="00"/>
-    <w:family w:val="modern"/>
-    <w:pitch w:val="fixed"/>
-    <w:sig w:usb0="E0002EFF" w:usb1="C0007843" w:usb2="00000009" w:usb3="00000000" w:csb0="000001FF" w:csb1="00000000"/>
-  </w:font>
-  <w:font w:name="Times New Roman">
-    <w:panose1 w:val="02020603050405020304"/>
-    <w:charset w:val="00"/>
-    <w:family w:val="roman"/>
-    <w:pitch w:val="variable"/>
-    <w:sig w:usb0="E0002AFF" w:usb1="C0007843" w:usb2="00000009" w:usb3="00000000" w:csb0="000001FF" w:csb1="00000000"/>
-  </w:font>
-  <w:font w:name="Wingdings">
-    <w:panose1 w:val="05000000000000000000"/>
-    <w:charset w:val="02"/>
-    <w:family w:val="auto"/>
-    <w:pitch w:val="variable"/>
-    <w:sig w:usb0="00000000" w:usb1="10000000" w:usb2="00000000" w:usb3="00000000" w:csb0="80000000" w:csb1="00000000"/>
-  </w:font>
-  <w:font w:name="Symbol">
-    <w:panose1 w:val="05050102010706020507"/>
-    <w:charset w:val="02"/>
-    <w:family w:val="roman"/>
-    <w:pitch w:val="variable"/>
-    <w:sig w:usb0="00000000" w:usb1="10000000" w:usb2="00000000" w:usb3="00000000" w:csb0="80000000" w:csb1="00000000"/>
-  </w:font>
-  <w:font w:name="Cambria">
-    <w:panose1 w:val="02040503050406030204"/>
-    <w:charset w:val="00"/>
-    <w:family w:val="roman"/>
-    <w:pitch w:val="variable"/>
-    <w:sig w:usb0="E00006FF" w:usb1="420024FF" w:usb2="02000000" w:usb3="00000000" w:csb0="0000019F" w:csb1="00000000"/>
-  </w:font>
-  <w:font w:name="Arial">
-    <w:panose1 w:val="020B0604020202020204"/>
-    <w:charset w:val="00"/>
-    <w:family w:val="swiss"/>
-    <w:pitch w:val="variable"/>
-    <w:sig w:usb0="E0002AFF" w:usb1="C0007843" w:usb2="00000009" w:usb3="00000000" w:csb0="000001FF" w:csb1="00000000"/>
-  </w:font>
-  <w:font w:name="Calibri Light">
-    <w:panose1 w:val="020F0302020204030204"/>
-    <w:charset w:val="00"/>
-    <w:family w:val="swiss"/>
-    <w:pitch w:val="variable"/>
-    <w:sig w:usb0="A0002AEF" w:usb1="4000207B" w:usb2="00000000" w:usb3="00000000" w:csb0="000001FF" w:csb1="00000000"/>
-  </w:font>
-</w:fonts>
-</file>
-
-<file path=word/glossary/settings.xml><?xml version="1.0" encoding="utf-8"?>
-<w:settings xmlns:mc="http://schemas.openxmlformats.org/markup-compatibility/2006" xmlns:o="urn:schemas-microsoft-com:office:office" xmlns:r="http://schemas.openxmlformats.org/officeDocument/2006/relationships" xmlns:m="http://schemas.openxmlformats.org/officeDocument/2006/math" xmlns:v="urn:schemas-microsoft-com:vml" xmlns:w10="urn:schemas-microsoft-com:office:word" xmlns:w="http://schemas.openxmlformats.org/wordprocessingml/2006/main" xmlns:w14="http://schemas.microsoft.com/office/word/2010/wordml" xmlns:w15="http://schemas.microsoft.com/office/word/2012/wordml" xmlns:w16se="http://schemas.microsoft.com/office/word/2015/wordml/symex" xmlns:sl="http://schemas.openxmlformats.org/schemaLibrary/2006/main" mc:Ignorable="w14 w15 w16se">
-  <w:view w:val="normal"/>
-  <w:defaultTabStop w:val="708"/>
-  <w:hyphenationZone w:val="425"/>
-  <w:characterSpacingControl w:val="doNotCompress"/>
-  <w:compat>
-    <w:useFELayout/>
-    <w:compatSetting w:name="compatibilityMode" w:uri="http://schemas.microsoft.com/office/word" w:val="15"/>
-    <w:compatSetting w:name="overrideTableStyleFontSizeAndJustification" w:uri="http://schemas.microsoft.com/office/word" w:val="1"/>
-    <w:compatSetting w:name="enableOpenTypeFeatures" w:uri="http://schemas.microsoft.com/office/word" w:val="1"/>
-    <w:compatSetting w:name="doNotFlipMirrorIndents" w:uri="http://schemas.microsoft.com/office/word" w:val="1"/>
-    <w:compatSetting w:name="differentiateMultirowTableHeaders" w:uri="http://schemas.microsoft.com/office/word" w:val="1"/>
-  </w:compat>
-  <w:rsids>
-    <w:rsidRoot w:val="005218E1"/>
-    <w:rsid w:val="00476715"/>
-    <w:rsid w:val="005218E1"/>
-  </w:rsids>
-  <m:mathPr>
-    <m:mathFont m:val="Cambria Math"/>
-    <m:brkBin m:val="before"/>
-    <m:brkBinSub m:val="--"/>
-    <m:smallFrac m:val="0"/>
-    <m:dispDef/>
-    <m:lMargin m:val="0"/>
-    <m:rMargin m:val="0"/>
-    <m:defJc m:val="centerGroup"/>
-    <m:wrapIndent m:val="1440"/>
-    <m:intLim m:val="subSup"/>
-    <m:naryLim m:val="undOvr"/>
-  </m:mathPr>
-  <w:themeFontLang w:val="fr-FR"/>
-  <w:clrSchemeMapping w:bg1="light1" w:t1="dark1" w:bg2="light2" w:t2="dark2" w:accent1="accent1" w:accent2="accent2" w:accent3="accent3" w:accent4="accent4" w:accent5="accent5" w:accent6="accent6" w:hyperlink="hyperlink" w:followedHyperlink="followedHyperlink"/>
-  <w:decimalSymbol w:val=","/>
-  <w:listSeparator w:val=";"/>
-  <w15:chartTrackingRefBased/>
-</w:settings>
-</file>
-
-<file path=word/glossary/styles.xml><?xml version="1.0" encoding="utf-8"?>
-<w:styles xmlns:mc="http://schemas.openxmlformats.org/markup-compatibility/2006" xmlns:r="http://schemas.openxmlformats.org/officeDocument/2006/relationships" xmlns:w="http://schemas.openxmlformats.org/wordprocessingml/2006/main" xmlns:w14="http://schemas.microsoft.com/office/word/2010/wordml" xmlns:w15="http://schemas.microsoft.com/office/word/2012/wordml" xmlns:w16se="http://schemas.microsoft.com/office/word/2015/wordml/symex" mc:Ignorable="w14 w15 w16se">
-  <w:docDefaults>
-    <w:rPrDefault>
-      <w:rPr>
-        <w:rFonts w:asciiTheme="minorHAnsi" w:eastAsiaTheme="minorEastAsia" w:hAnsiTheme="minorHAnsi" w:cstheme="minorBidi"/>
-        <w:sz w:val="22"/>
-        <w:szCs w:val="22"/>
-        <w:lang w:val="fr-FR" w:eastAsia="fr-FR" w:bidi="ar-SA"/>
-      </w:rPr>
-    </w:rPrDefault>
-    <w:pPrDefault>
-      <w:pPr>
-        <w:spacing w:after="160" w:line="259" w:lineRule="auto"/>
-      </w:pPr>
-    </w:pPrDefault>
-  </w:docDefaults>
-  <w:latentStyles w:defLockedState="0" w:defUIPriority="99" w:defSemiHidden="0" w:defUnhideWhenUsed="0" w:defQFormat="0" w:count="371">
-    <w:lsdException w:name="Normal" w:uiPriority="0" w:qFormat="1"/>
-    <w:lsdException w:name="heading 1" w:uiPriority="9" w:qFormat="1"/>
-    <w:lsdException w:name="heading 2" w:semiHidden="1" w:uiPriority="9" w:unhideWhenUsed="1" w:qFormat="1"/>
-    <w:lsdException w:name="heading 3" w:semiHidden="1" w:uiPriority="9" w:unhideWhenUsed="1" w:qFormat="1"/>
-    <w:lsdException w:name="heading 4" w:semiHidden="1" w:uiPriority="9" w:unhideWhenUsed="1" w:qFormat="1"/>
-    <w:lsdException w:name="heading 5" w:semiHidden="1" w:uiPriority="9" w:unhideWhenUsed="1" w:qFormat="1"/>
-    <w:lsdException w:name="heading 6" w:semiHidden="1" w:uiPriority="9" w:unhideWhenUsed="1" w:qFormat="1"/>
-    <w:lsdException w:name="heading 7" w:semiHidden="1" w:uiPriority="9" w:unhideWhenUsed="1" w:qFormat="1"/>
-    <w:lsdException w:name="heading 8" w:semiHidden="1" w:uiPriority="9" w:unhideWhenUsed="1" w:qFormat="1"/>
-    <w:lsdException w:name="heading 9" w:semiHidden="1" w:uiPriority="9" w:unhideWhenUsed="1" w:qFormat="1"/>
-    <w:lsdException w:name="index 1" w:semiHidden="1" w:unhideWhenUsed="1"/>
-    <w:lsdException w:name="index 2" w:semiHidden="1" w:unhideWhenUsed="1"/>
-    <w:lsdException w:name="index 3" w:semiHidden="1" w:unhideWhenUsed="1"/>
-    <w:lsdException w:name="index 4" w:semiHidden="1" w:unhideWhenUsed="1"/>
-    <w:lsdException w:name="index 5" w:semiHidden="1" w:unhideWhenUsed="1"/>
-    <w:lsdException w:name="index 6" w:semiHidden="1" w:unhideWhenUsed="1"/>
-    <w:lsdException w:name="index 7" w:semiHidden="1" w:unhideWhenUsed="1"/>
-    <w:lsdException w:name="index 8" w:semiHidden="1" w:unhideWhenUsed="1"/>
-    <w:lsdException w:name="index 9" w:semiHidden="1" w:unhideWhenUsed="1"/>
-    <w:lsdException w:name="toc 1" w:semiHidden="1" w:uiPriority="39" w:unhideWhenUsed="1"/>
-    <w:lsdException w:name="toc 2" w:semiHidden="1" w:uiPriority="39" w:unhideWhenUsed="1"/>
-    <w:lsdException w:name="toc 3" w:semiHidden="1" w:uiPriority="39" w:unhideWhenUsed="1"/>
-    <w:lsdException w:name="toc 4" w:semiHidden="1" w:uiPriority="39" w:unhideWhenUsed="1"/>
-    <w:lsdException w:name="toc 5" w:semiHidden="1" w:uiPriority="39" w:unhideWhenUsed="1"/>
-    <w:lsdException w:name="toc 6" w:semiHidden="1" w:uiPriority="39" w:unhideWhenUsed="1"/>
-    <w:lsdException w:name="toc 7" w:semiHidden="1" w:uiPriority="39" w:unhideWhenUsed="1"/>
-    <w:lsdException w:name="toc 8" w:semiHidden="1" w:uiPriority="39" w:unhideWhenUsed="1"/>
-    <w:lsdException w:name="toc 9" w:semiHidden="1" w:uiPriority="39" w:unhideWhenUsed="1"/>
-    <w:lsdException w:name="Normal Indent" w:semiHidden="1" w:unhideWhenUsed="1"/>
-    <w:lsdException w:name="footnote text" w:semiHidden="1" w:unhideWhenUsed="1"/>
-    <w:lsdException w:name="annotation text" w:semiHidden="1" w:unhideWhenUsed="1"/>
-    <w:lsdException w:name="header" w:semiHidden="1" w:unhideWhenUsed="1"/>
-    <w:lsdException w:name="footer" w:semiHidden="1" w:unhideWhenUsed="1"/>
-    <w:lsdException w:name="index heading" w:semiHidden="1" w:unhideWhenUsed="1"/>
-    <w:lsdException w:name="caption" w:semiHidden="1" w:uiPriority="35" w:unhideWhenUsed="1" w:qFormat="1"/>
-    <w:lsdException w:name="table of figures" w:semiHidden="1" w:unhideWhenUsed="1"/>
-    <w:lsdException w:name="envelope address" w:semiHidden="1" w:unhideWhenUsed="1"/>
-    <w:lsdException w:name="envelope return" w:semiHidden="1" w:unhideWhenUsed="1"/>
-    <w:lsdException w:name="footnote reference" w:semiHidden="1" w:unhideWhenUsed="1"/>
-    <w:lsdException w:name="annotation reference" w:semiHidden="1" w:unhideWhenUsed="1"/>
-    <w:lsdException w:name="line number" w:semiHidden="1" w:unhideWhenUsed="1"/>
-    <w:lsdException w:name="page number" w:semiHidden="1" w:unhideWhenUsed="1"/>
-    <w:lsdException w:name="endnote reference" w:semiHidden="1" w:unhideWhenUsed="1"/>
-    <w:lsdException w:name="endnote text" w:semiHidden="1" w:unhideWhenUsed="1"/>
-    <w:lsdException w:name="table of authorities" w:semiHidden="1" w:unhideWhenUsed="1"/>
-    <w:lsdException w:name="macro" w:semiHidden="1" w:unhideWhenUsed="1"/>
-    <w:lsdException w:name="toa heading" w:semiHidden="1" w:unhideWhenUsed="1"/>
-    <w:lsdException w:name="List" w:semiHidden="1" w:unhideWhenUsed="1"/>
-    <w:lsdException w:name="List Bullet" w:semiHidden="1" w:unhideWhenUsed="1"/>
-    <w:lsdException w:name="List Number" w:semiHidden="1" w:unhideWhenUsed="1"/>
-    <w:lsdException w:name="List 2" w:semiHidden="1" w:unhideWhenUsed="1"/>
-    <w:lsdException w:name="List 3" w:semiHidden="1" w:unhideWhenUsed="1"/>
-    <w:lsdException w:name="List 4" w:semiHidden="1" w:unhideWhenUsed="1"/>
-    <w:lsdException w:name="List 5" w:semiHidden="1" w:unhideWhenUsed="1"/>
-    <w:lsdException w:name="List Bullet 2" w:semiHidden="1" w:unhideWhenUsed="1"/>
-    <w:lsdException w:name="List Bullet 3" w:semiHidden="1" w:unhideWhenUsed="1"/>
-    <w:lsdException w:name="List Bullet 4" w:semiHidden="1" w:unhideWhenUsed="1"/>
-    <w:lsdException w:name="List Bullet 5" w:semiHidden="1" w:unhideWhenUsed="1"/>
-    <w:lsdException w:name="List Number 2" w:semiHidden="1" w:unhideWhenUsed="1"/>
-    <w:lsdException w:name="List Number 3" w:semiHidden="1" w:unhideWhenUsed="1"/>
-    <w:lsdException w:name="List Number 4" w:semiHidden="1" w:unhideWhenUsed="1"/>
-    <w:lsdException w:name="List Number 5" w:semiHidden="1" w:unhideWhenUsed="1"/>
-    <w:lsdException w:name="Title" w:uiPriority="10" w:qFormat="1"/>
-    <w:lsdException w:name="Closing" w:semiHidden="1" w:unhideWhenUsed="1"/>
-    <w:lsdException w:name="Signature" w:semiHidden="1" w:unhideWhenUsed="1"/>
-    <w:lsdException w:name="Default Paragraph Font" w:semiHidden="1" w:uiPriority="1" w:unhideWhenUsed="1"/>
-    <w:lsdException w:name="Body Text" w:semiHidden="1" w:unhideWhenUsed="1"/>
-    <w:lsdException w:name="Body Text Indent" w:semiHidden="1" w:unhideWhenUsed="1"/>
-    <w:lsdException w:name="List Continue" w:semiHidden="1" w:unhideWhenUsed="1"/>
-    <w:lsdException w:name="List Continue 2" w:semiHidden="1" w:unhideWhenUsed="1"/>
-    <w:lsdException w:name="List Continue 3" w:semiHidden="1" w:unhideWhenUsed="1"/>
-    <w:lsdException w:name="List Continue 4" w:semiHidden="1" w:unhideWhenUsed="1"/>
-    <w:lsdException w:name="List Continue 5" w:semiHidden="1" w:unhideWhenUsed="1"/>
-    <w:lsdException w:name="Message Header" w:semiHidden="1" w:unhideWhenUsed="1"/>
-    <w:lsdException w:name="Subtitle" w:uiPriority="11" w:qFormat="1"/>
-    <w:lsdException w:name="Salutation" w:semiHidden="1" w:unhideWhenUsed="1"/>
-    <w:lsdException w:name="Date" w:semiHidden="1" w:unhideWhenUsed="1"/>
-    <w:lsdException w:name="Body Text First Indent" w:semiHidden="1" w:unhideWhenUsed="1"/>
-    <w:lsdException w:name="Body Text First Indent 2" w:semiHidden="1" w:unhideWhenUsed="1"/>
-    <w:lsdException w:name="Note Heading" w:semiHidden="1" w:unhideWhenUsed="1"/>
-    <w:lsdException w:name="Body Text 2" w:semiHidden="1" w:unhideWhenUsed="1"/>
-    <w:lsdException w:name="Body Text 3" w:semiHidden="1" w:unhideWhenUsed="1"/>
-    <w:lsdException w:name="Body Text Indent 2" w:semiHidden="1" w:unhideWhenUsed="1"/>
-    <w:lsdException w:name="Body Text Indent 3" w:semiHidden="1" w:unhideWhenUsed="1"/>
-    <w:lsdException w:name="Block Text" w:semiHidden="1" w:unhideWhenUsed="1"/>
-    <w:lsdException w:name="Hyperlink" w:semiHidden="1" w:unhideWhenUsed="1"/>
-    <w:lsdException w:name="FollowedHyperlink" w:semiHidden="1" w:unhideWhenUsed="1"/>
-    <w:lsdException w:name="Strong" w:uiPriority="22" w:qFormat="1"/>
-    <w:lsdException w:name="Emphasis" w:uiPriority="20" w:qFormat="1"/>
-    <w:lsdException w:name="Document Map" w:semiHidden="1" w:unhideWhenUsed="1"/>
-    <w:lsdException w:name="Plain Text" w:semiHidden="1" w:unhideWhenUsed="1"/>
-    <w:lsdException w:name="E-mail Signature" w:semiHidden="1" w:unhideWhenUsed="1"/>
-    <w:lsdException w:name="HTML Top of Form" w:semiHidden="1" w:unhideWhenUsed="1"/>
-    <w:lsdException w:name="HTML Bottom of Form" w:semiHidden="1" w:unhideWhenUsed="1"/>
-    <w:lsdException w:name="Normal (Web)" w:semiHidden="1" w:unhideWhenUsed="1"/>
-    <w:lsdException w:name="HTML Acronym" w:semiHidden="1" w:unhideWhenUsed="1"/>
-    <w:lsdException w:name="HTML Address" w:semiHidden="1" w:unhideWhenUsed="1"/>
-    <w:lsdException w:name="HTML Cite" w:semiHidden="1" w:unhideWhenUsed="1"/>
-    <w:lsdException w:name="HTML Code" w:semiHidden="1" w:unhideWhenUsed="1"/>
-    <w:lsdException w:name="HTML Definition" w:semiHidden="1" w:unhideWhenUsed="1"/>
-    <w:lsdException w:name="HTML Keyboard" w:semiHidden="1" w:unhideWhenUsed="1"/>
-    <w:lsdException w:name="HTML Preformatted" w:semiHidden="1" w:unhideWhenUsed="1"/>
-    <w:lsdException w:name="HTML Sample" w:semiHidden="1" w:unhideWhenUsed="1"/>
-    <w:lsdException w:name="HTML Typewriter" w:semiHidden="1" w:unhideWhenUsed="1"/>
-    <w:lsdException w:name="HTML Variable" w:semiHidden="1" w:unhideWhenUsed="1"/>
-    <w:lsdException w:name="Normal Table" w:semiHidden="1" w:unhideWhenUsed="1"/>
-    <w:lsdException w:name="annotation subject" w:semiHidden="1" w:unhideWhenUsed="1"/>
-    <w:lsdException w:name="No List" w:semiHidden="1" w:unhideWhenUsed="1"/>
-    <w:lsdException w:name="Outline List 1" w:semiHidden="1" w:unhideWhenUsed="1"/>
-    <w:lsdException w:name="Outline List 2" w:semiHidden="1" w:unhideWhenUsed="1"/>
-    <w:lsdException w:name="Outline List 3" w:semiHidden="1" w:unhideWhenUsed="1"/>
-    <w:lsdException w:name="Table Simple 1" w:semiHidden="1" w:unhideWhenUsed="1"/>
-    <w:lsdException w:name="Table Simple 2" w:semiHidden="1" w:unhideWhenUsed="1"/>
-    <w:lsdException w:name="Table Simple 3" w:semiHidden="1" w:unhideWhenUsed="1"/>
-    <w:lsdException w:name="Table Classic 1" w:semiHidden="1" w:unhideWhenUsed="1"/>
-    <w:lsdException w:name="Table Classic 2" w:semiHidden="1" w:unhideWhenUsed="1"/>
-    <w:lsdException w:name="Table Classic 3" w:semiHidden="1" w:unhideWhenUsed="1"/>
-    <w:lsdException w:name="Table Classic 4" w:semiHidden="1" w:unhideWhenUsed="1"/>
-    <w:lsdException w:name="Table Colorful 1" w:semiHidden="1" w:unhideWhenUsed="1"/>
-    <w:lsdException w:name="Table Colorful 2" w:semiHidden="1" w:unhideWhenUsed="1"/>
-    <w:lsdException w:name="Table Colorful 3" w:semiHidden="1" w:unhideWhenUsed="1"/>
-    <w:lsdException w:name="Table Columns 1" w:semiHidden="1" w:unhideWhenUsed="1"/>
-    <w:lsdException w:name="Table Columns 2" w:semiHidden="1" w:unhideWhenUsed="1"/>
-    <w:lsdException w:name="Table Columns 3" w:semiHidden="1" w:unhideWhenUsed="1"/>
-    <w:lsdException w:name="Table Columns 4" w:semiHidden="1" w:unhideWhenUsed="1"/>
-    <w:lsdException w:name="Table Columns 5" w:semiHidden="1" w:unhideWhenUsed="1"/>
-    <w:lsdException w:name="Table Grid 1" w:semiHidden="1" w:unhideWhenUsed="1"/>
-    <w:lsdException w:name="Table Grid 2" w:semiHidden="1" w:unhideWhenUsed="1"/>
-    <w:lsdException w:name="Table Grid 3" w:semiHidden="1" w:unhideWhenUsed="1"/>
-    <w:lsdException w:name="Table Grid 4" w:semiHidden="1" w:unhideWhenUsed="1"/>
-    <w:lsdException w:name="Table Grid 5" w:semiHidden="1" w:unhideWhenUsed="1"/>
-    <w:lsdException w:name="Table Grid 6" w:semiHidden="1" w:unhideWhenUsed="1"/>
-    <w:lsdException w:name="Table Grid 7" w:semiHidden="1" w:unhideWhenUsed="1"/>
-    <w:lsdException w:name="Table Grid 8" w:semiHidden="1" w:unhideWhenUsed="1"/>
-    <w:lsdException w:name="Table List 1" w:semiHidden="1" w:unhideWhenUsed="1"/>
-    <w:lsdException w:name="Table List 2" w:semiHidden="1" w:unhideWhenUsed="1"/>
-    <w:lsdException w:name="Table List 3" w:semiHidden="1" w:unhideWhenUsed="1"/>
-    <w:lsdException w:name="Table List 4" w:semiHidden="1" w:unhideWhenUsed="1"/>
-    <w:lsdException w:name="Table List 5" w:semiHidden="1" w:unhideWhenUsed="1"/>
-    <w:lsdException w:name="Table List 6" w:semiHidden="1" w:unhideWhenUsed="1"/>
-    <w:lsdException w:name="Table List 7" w:semiHidden="1" w:unhideWhenUsed="1"/>
-    <w:lsdException w:name="Table List 8" w:semiHidden="1" w:unhideWhenUsed="1"/>
-    <w:lsdException w:name="Table 3D effects 1" w:semiHidden="1" w:unhideWhenUsed="1"/>
-    <w:lsdException w:name="Table 3D effects 2" w:semiHidden="1" w:unhideWhenUsed="1"/>
-    <w:lsdException w:name="Table 3D effects 3" w:semiHidden="1" w:unhideWhenUsed="1"/>
-    <w:lsdException w:name="Table Contemporary" w:semiHidden="1" w:unhideWhenUsed="1"/>
-    <w:lsdException w:name="Table Elegant" w:semiHidden="1" w:unhideWhenUsed="1"/>
-    <w:lsdException w:name="Table Professional" w:semiHidden="1" w:unhideWhenUsed="1"/>
-    <w:lsdException w:name="Table Subtle 1" w:semiHidden="1" w:unhideWhenUsed="1"/>
-    <w:lsdException w:name="Table Subtle 2" w:semiHidden="1" w:unhideWhenUsed="1"/>
-    <w:lsdException w:name="Table Web 1" w:semiHidden="1" w:unhideWhenUsed="1"/>
-    <w:lsdException w:name="Table Web 2" w:semiHidden="1" w:unhideWhenUsed="1"/>
-    <w:lsdException w:name="Table Web 3" w:semiHidden="1" w:unhideWhenUsed="1"/>
-    <w:lsdException w:name="Balloon Text" w:semiHidden="1" w:unhideWhenUsed="1"/>
-    <w:lsdException w:name="Table Grid" w:uiPriority="39"/>
-    <w:lsdException w:name="Table Theme" w:semiHidden="1" w:unhideWhenUsed="1"/>
-    <w:lsdException w:name="Placeholder Text" w:semiHidden="1"/>
-    <w:lsdException w:name="No Spacing" w:uiPriority="1" w:qFormat="1"/>
-    <w:lsdException w:name="Light Shading" w:uiPriority="60"/>
-    <w:lsdException w:name="Light List" w:uiPriority="61"/>
-    <w:lsdException w:name="Light Grid" w:uiPriority="62"/>
-    <w:lsdException w:name="Medium Shading 1" w:uiPriority="63"/>
-    <w:lsdException w:name="Medium Shading 2" w:uiPriority="64"/>
-    <w:lsdException w:name="Medium List 1" w:uiPriority="65"/>
-    <w:lsdException w:name="Medium List 2" w:uiPriority="66"/>
-    <w:lsdException w:name="Medium Grid 1" w:uiPriority="67"/>
-    <w:lsdException w:name="Medium Grid 2" w:uiPriority="68"/>
-    <w:lsdException w:name="Medium Grid 3" w:uiPriority="69"/>
-    <w:lsdException w:name="Dark List" w:uiPriority="70"/>
-    <w:lsdException w:name="Colorful Shading" w:uiPriority="71"/>
-    <w:lsdException w:name="Colorful List" w:uiPriority="72"/>
-    <w:lsdException w:name="Colorful Grid" w:uiPriority="73"/>
-    <w:lsdException w:name="Light Shading Accent 1" w:uiPriority="60"/>
-    <w:lsdException w:name="Light List Accent 1" w:uiPriority="61"/>
-    <w:lsdException w:name="Light Grid Accent 1" w:uiPriority="62"/>
-    <w:lsdException w:name="Medium Shading 1 Accent 1" w:uiPriority="63"/>
-    <w:lsdException w:name="Medium Shading 2 Accent 1" w:uiPriority="64"/>
-    <w:lsdException w:name="Medium List 1 Accent 1" w:uiPriority="65"/>
-    <w:lsdException w:name="Revision" w:semiHidden="1"/>
-    <w:lsdException w:name="List Paragraph" w:uiPriority="34" w:qFormat="1"/>
-    <w:lsdException w:name="Quote" w:uiPriority="29" w:qFormat="1"/>
-    <w:lsdException w:name="Intense Quote" w:uiPriority="30" w:qFormat="1"/>
-    <w:lsdException w:name="Medium List 2 Accent 1" w:uiPriority="66"/>
-    <w:lsdException w:name="Medium Grid 1 Accent 1" w:uiPriority="67"/>
-    <w:lsdException w:name="Medium Grid 2 Accent 1" w:uiPriority="68"/>
-    <w:lsdException w:name="Medium Grid 3 Accent 1" w:uiPriority="69"/>
-    <w:lsdException w:name="Dark List Accent 1" w:uiPriority="70"/>
-    <w:lsdException w:name="Colorful Shading Accent 1" w:uiPriority="71"/>
-    <w:lsdException w:name="Colorful List Accent 1" w:uiPriority="72"/>
-    <w:lsdException w:name="Colorful Grid Accent 1" w:uiPriority="73"/>
-    <w:lsdException w:name="Light Shading Accent 2" w:uiPriority="60"/>
-    <w:lsdException w:name="Light List Accent 2" w:uiPriority="61"/>
-    <w:lsdException w:name="Light Grid Accent 2" w:uiPriority="62"/>
-    <w:lsdException w:name="Medium Shading 1 Accent 2" w:uiPriority="63"/>
-    <w:lsdException w:name="Medium Shading 2 Accent 2" w:uiPriority="64"/>
-    <w:lsdException w:name="Medium List 1 Accent 2" w:uiPriority="65"/>
-    <w:lsdException w:name="Medium List 2 Accent 2" w:uiPriority="66"/>
-    <w:lsdException w:name="Medium Grid 1 Accent 2" w:uiPriority="67"/>
-    <w:lsdException w:name="Medium Grid 2 Accent 2" w:uiPriority="68"/>
-    <w:lsdException w:name="Medium Grid 3 Accent 2" w:uiPriority="69"/>
-    <w:lsdException w:name="Dark List Accent 2" w:uiPriority="70"/>
-    <w:lsdException w:name="Colorful Shading Accent 2" w:uiPriority="71"/>
-    <w:lsdException w:name="Colorful List Accent 2" w:uiPriority="72"/>
-    <w:lsdException w:name="Colorful Grid Accent 2" w:uiPriority="73"/>
-    <w:lsdException w:name="Light Shading Accent 3" w:uiPriority="60"/>
-    <w:lsdException w:name="Light List Accent 3" w:uiPriority="61"/>
-    <w:lsdException w:name="Light Grid Accent 3" w:uiPriority="62"/>
-    <w:lsdException w:name="Medium Shading 1 Accent 3" w:uiPriority="63"/>
-    <w:lsdException w:name="Medium Shading 2 Accent 3" w:uiPriority="64"/>
-    <w:lsdException w:name="Medium List 1 Accent 3" w:uiPriority="65"/>
-    <w:lsdException w:name="Medium List 2 Accent 3" w:uiPriority="66"/>
-    <w:lsdException w:name="Medium Grid 1 Accent 3" w:uiPriority="67"/>
-    <w:lsdException w:name="Medium Grid 2 Accent 3" w:uiPriority="68"/>
-    <w:lsdException w:name="Medium Grid 3 Accent 3" w:uiPriority="69"/>
-    <w:lsdException w:name="Dark List Accent 3" w:uiPriority="70"/>
-    <w:lsdException w:name="Colorful Shading Accent 3" w:uiPriority="71"/>
-    <w:lsdException w:name="Colorful List Accent 3" w:uiPriority="72"/>
-    <w:lsdException w:name="Colorful Grid Accent 3" w:uiPriority="73"/>
-    <w:lsdException w:name="Light Shading Accent 4" w:uiPriority="60"/>
-    <w:lsdException w:name="Light List Accent 4" w:uiPriority="61"/>
-    <w:lsdException w:name="Light Grid Accent 4" w:uiPriority="62"/>
-    <w:lsdException w:name="Medium Shading 1 Accent 4" w:uiPriority="63"/>
-    <w:lsdException w:name="Medium Shading 2 Accent 4" w:uiPriority="64"/>
-    <w:lsdException w:name="Medium List 1 Accent 4" w:uiPriority="65"/>
-    <w:lsdException w:name="Medium List 2 Accent 4" w:uiPriority="66"/>
-    <w:lsdException w:name="Medium Grid 1 Accent 4" w:uiPriority="67"/>
-    <w:lsdException w:name="Medium Grid 2 Accent 4" w:uiPriority="68"/>
-    <w:lsdException w:name="Medium Grid 3 Accent 4" w:uiPriority="69"/>
-    <w:lsdException w:name="Dark List Accent 4" w:uiPriority="70"/>
-    <w:lsdException w:name="Colorful Shading Accent 4" w:uiPriority="71"/>
-    <w:lsdException w:name="Colorful List Accent 4" w:uiPriority="72"/>
-    <w:lsdException w:name="Colorful Grid Accent 4" w:uiPriority="73"/>
-    <w:lsdException w:name="Light Shading Accent 5" w:uiPriority="60"/>
-    <w:lsdException w:name="Light List Accent 5" w:uiPriority="61"/>
-    <w:lsdException w:name="Light Grid Accent 5" w:uiPriority="62"/>
-    <w:lsdException w:name="Medium Shading 1 Accent 5" w:uiPriority="63"/>
-    <w:lsdException w:name="Medium Shading 2 Accent 5" w:uiPriority="64"/>
-    <w:lsdException w:name="Medium List 1 Accent 5" w:uiPriority="65"/>
-    <w:lsdException w:name="Medium List 2 Accent 5" w:uiPriority="66"/>
-    <w:lsdException w:name="Medium Grid 1 Accent 5" w:uiPriority="67"/>
-    <w:lsdException w:name="Medium Grid 2 Accent 5" w:uiPriority="68"/>
-    <w:lsdException w:name="Medium Grid 3 Accent 5" w:uiPriority="69"/>
-    <w:lsdException w:name="Dark List Accent 5" w:uiPriority="70"/>
-    <w:lsdException w:name="Colorful Shading Accent 5" w:uiPriority="71"/>
-    <w:lsdException w:name="Colorful List Accent 5" w:uiPriority="72"/>
-    <w:lsdException w:name="Colorful Grid Accent 5" w:uiPriority="73"/>
-    <w:lsdException w:name="Light Shading Accent 6" w:uiPriority="60"/>
-    <w:lsdException w:name="Light List Accent 6" w:uiPriority="61"/>
-    <w:lsdException w:name="Light Grid Accent 6" w:uiPriority="62"/>
-    <w:lsdException w:name="Medium Shading 1 Accent 6" w:uiPriority="63"/>
-    <w:lsdException w:name="Medium Shading 2 Accent 6" w:uiPriority="64"/>
-    <w:lsdException w:name="Medium List 1 Accent 6" w:uiPriority="65"/>
-    <w:lsdException w:name="Medium List 2 Accent 6" w:uiPriority="66"/>
-    <w:lsdException w:name="Medium Grid 1 Accent 6" w:uiPriority="67"/>
-    <w:lsdException w:name="Medium Grid 2 Accent 6" w:uiPriority="68"/>
-    <w:lsdException w:name="Medium Grid 3 Accent 6" w:uiPriority="69"/>
-    <w:lsdException w:name="Dark List Accent 6" w:uiPriority="70"/>
-    <w:lsdException w:name="Colorful Shading Accent 6" w:uiPriority="71"/>
-    <w:lsdException w:name="Colorful List Accent 6" w:uiPriority="72"/>
-    <w:lsdException w:name="Colorful Grid Accent 6" w:uiPriority="73"/>
-    <w:lsdException w:name="Subtle Emphasis" w:uiPriority="19" w:qFormat="1"/>
-    <w:lsdException w:name="Intense Emphasis" w:uiPriority="21" w:qFormat="1"/>
-    <w:lsdException w:name="Subtle Reference" w:uiPriority="31" w:qFormat="1"/>
-    <w:lsdException w:name="Intense Reference" w:uiPriority="32" w:qFormat="1"/>
-    <w:lsdException w:name="Book Title" w:uiPriority="33" w:qFormat="1"/>
-    <w:lsdException w:name="Bibliography" w:semiHidden="1" w:uiPriority="37" w:unhideWhenUsed="1"/>
-    <w:lsdException w:name="TOC Heading" w:semiHidden="1" w:uiPriority="39" w:unhideWhenUsed="1" w:qFormat="1"/>
-    <w:lsdException w:name="Plain Table 1" w:uiPriority="41"/>
-    <w:lsdException w:name="Plain Table 2" w:uiPriority="42"/>
-    <w:lsdException w:name="Plain Table 3" w:uiPriority="43"/>
-    <w:lsdException w:name="Plain Table 4" w:uiPriority="44"/>
-    <w:lsdException w:name="Plain Table 5" w:uiPriority="45"/>
-    <w:lsdException w:name="Grid Table Light" w:uiPriority="40"/>
-    <w:lsdException w:name="Grid Table 1 Light" w:uiPriority="46"/>
-    <w:lsdException w:name="Grid Table 2" w:uiPriority="47"/>
-    <w:lsdException w:name="Grid Table 3" w:uiPriority="48"/>
-    <w:lsdException w:name="Grid Table 4" w:uiPriority="49"/>
-    <w:lsdException w:name="Grid Table 5 Dark" w:uiPriority="50"/>
-    <w:lsdException w:name="Grid Table 6 Colorful" w:uiPriority="51"/>
-    <w:lsdException w:name="Grid Table 7 Colorful" w:uiPriority="52"/>
-    <w:lsdException w:name="Grid Table 1 Light Accent 1" w:uiPriority="46"/>
-    <w:lsdException w:name="Grid Table 2 Accent 1" w:uiPriority="47"/>
-    <w:lsdException w:name="Grid Table 3 Accent 1" w:uiPriority="48"/>
-    <w:lsdException w:name="Grid Table 4 Accent 1" w:uiPriority="49"/>
-    <w:lsdException w:name="Grid Table 5 Dark Accent 1" w:uiPriority="50"/>
-    <w:lsdException w:name="Grid Table 6 Colorful Accent 1" w:uiPriority="51"/>
-    <w:lsdException w:name="Grid Table 7 Colorful Accent 1" w:uiPriority="52"/>
-    <w:lsdException w:name="Grid Table 1 Light Accent 2" w:uiPriority="46"/>
-    <w:lsdException w:name="Grid Table 2 Accent 2" w:uiPriority="47"/>
-    <w:lsdException w:name="Grid Table 3 Accent 2" w:uiPriority="48"/>
-    <w:lsdException w:name="Grid Table 4 Accent 2" w:uiPriority="49"/>
-    <w:lsdException w:name="Grid Table 5 Dark Accent 2" w:uiPriority="50"/>
-    <w:lsdException w:name="Grid Table 6 Colorful Accent 2" w:uiPriority="51"/>
-    <w:lsdException w:name="Grid Table 7 Colorful Accent 2" w:uiPriority="52"/>
-    <w:lsdException w:name="Grid Table 1 Light Accent 3" w:uiPriority="46"/>
-    <w:lsdException w:name="Grid Table 2 Accent 3" w:uiPriority="47"/>
-    <w:lsdException w:name="Grid Table 3 Accent 3" w:uiPriority="48"/>
-    <w:lsdException w:name="Grid Table 4 Accent 3" w:uiPriority="49"/>
-    <w:lsdException w:name="Grid Table 5 Dark Accent 3" w:uiPriority="50"/>
-    <w:lsdException w:name="Grid Table 6 Colorful Accent 3" w:uiPriority="51"/>
-    <w:lsdException w:name="Grid Table 7 Colorful Accent 3" w:uiPriority="52"/>
-    <w:lsdException w:name="Grid Table 1 Light Accent 4" w:uiPriority="46"/>
-    <w:lsdException w:name="Grid Table 2 Accent 4" w:uiPriority="47"/>
-    <w:lsdException w:name="Grid Table 3 Accent 4" w:uiPriority="48"/>
-    <w:lsdException w:name="Grid Table 4 Accent 4" w:uiPriority="49"/>
-    <w:lsdException w:name="Grid Table 5 Dark Accent 4" w:uiPriority="50"/>
-    <w:lsdException w:name="Grid Table 6 Colorful Accent 4" w:uiPriority="51"/>
-    <w:lsdException w:name="Grid Table 7 Colorful Accent 4" w:uiPriority="52"/>
-    <w:lsdException w:name="Grid Table 1 Light Accent 5" w:uiPriority="46"/>
-    <w:lsdException w:name="Grid Table 2 Accent 5" w:uiPriority="47"/>
-    <w:lsdException w:name="Grid Table 3 Accent 5" w:uiPriority="48"/>
-    <w:lsdException w:name="Grid Table 4 Accent 5" w:uiPriority="49"/>
-    <w:lsdException w:name="Grid Table 5 Dark Accent 5" w:uiPriority="50"/>
-    <w:lsdException w:name="Grid Table 6 Colorful Accent 5" w:uiPriority="51"/>
-    <w:lsdException w:name="Grid Table 7 Colorful Accent 5" w:uiPriority="52"/>
-    <w:lsdException w:name="Grid Table 1 Light Accent 6" w:uiPriority="46"/>
-    <w:lsdException w:name="Grid Table 2 Accent 6" w:uiPriority="47"/>
-    <w:lsdException w:name="Grid Table 3 Accent 6" w:uiPriority="48"/>
-    <w:lsdException w:name="Grid Table 4 Accent 6" w:uiPriority="49"/>
-    <w:lsdException w:name="Grid Table 5 Dark Accent 6" w:uiPriority="50"/>
-    <w:lsdException w:name="Grid Table 6 Colorful Accent 6" w:uiPriority="51"/>
-    <w:lsdException w:name="Grid Table 7 Colorful Accent 6" w:uiPriority="52"/>
-    <w:lsdException w:name="List Table 1 Light" w:uiPriority="46"/>
-    <w:lsdException w:name="List Table 2" w:uiPriority="47"/>
-    <w:lsdException w:name="List Table 3" w:uiPriority="48"/>
-    <w:lsdException w:name="List Table 4" w:uiPriority="49"/>
-    <w:lsdException w:name="List Table 5 Dark" w:uiPriority="50"/>
-    <w:lsdException w:name="List Table 6 Colorful" w:uiPriority="51"/>
-    <w:lsdException w:name="List Table 7 Colorful" w:uiPriority="52"/>
-    <w:lsdException w:name="List Table 1 Light Accent 1" w:uiPriority="46"/>
-    <w:lsdException w:name="List Table 2 Accent 1" w:uiPriority="47"/>
-    <w:lsdException w:name="List Table 3 Accent 1" w:uiPriority="48"/>
-    <w:lsdException w:name="List Table 4 Accent 1" w:uiPriority="49"/>
-    <w:lsdException w:name="List Table 5 Dark Accent 1" w:uiPriority="50"/>
-    <w:lsdException w:name="List Table 6 Colorful Accent 1" w:uiPriority="51"/>
-    <w:lsdException w:name="List Table 7 Colorful Accent 1" w:uiPriority="52"/>
-    <w:lsdException w:name="List Table 1 Light Accent 2" w:uiPriority="46"/>
-    <w:lsdException w:name="List Table 2 Accent 2" w:uiPriority="47"/>
-    <w:lsdException w:name="List Table 3 Accent 2" w:uiPriority="48"/>
-    <w:lsdException w:name="List Table 4 Accent 2" w:uiPriority="49"/>
-    <w:lsdException w:name="List Table 5 Dark Accent 2" w:uiPriority="50"/>
-    <w:lsdException w:name="List Table 6 Colorful Accent 2" w:uiPriority="51"/>
-    <w:lsdException w:name="List Table 7 Colorful Accent 2" w:uiPriority="52"/>
-    <w:lsdException w:name="List Table 1 Light Accent 3" w:uiPriority="46"/>
-    <w:lsdException w:name="List Table 2 Accent 3" w:uiPriority="47"/>
-    <w:lsdException w:name="List Table 3 Accent 3" w:uiPriority="48"/>
-    <w:lsdException w:name="List Table 4 Accent 3" w:uiPriority="49"/>
-    <w:lsdException w:name="List Table 5 Dark Accent 3" w:uiPriority="50"/>
-    <w:lsdException w:name="List Table 6 Colorful Accent 3" w:uiPriority="51"/>
-    <w:lsdException w:name="List Table 7 Colorful Accent 3" w:uiPriority="52"/>
-    <w:lsdException w:name="List Table 1 Light Accent 4" w:uiPriority="46"/>
-    <w:lsdException w:name="List Table 2 Accent 4" w:uiPriority="47"/>
-    <w:lsdException w:name="List Table 3 Accent 4" w:uiPriority="48"/>
-    <w:lsdException w:name="List Table 4 Accent 4" w:uiPriority="49"/>
-    <w:lsdException w:name="List Table 5 Dark Accent 4" w:uiPriority="50"/>
-    <w:lsdException w:name="List Table 6 Colorful Accent 4" w:uiPriority="51"/>
-    <w:lsdException w:name="List Table 7 Colorful Accent 4" w:uiPriority="52"/>
-    <w:lsdException w:name="List Table 1 Light Accent 5" w:uiPriority="46"/>
-    <w:lsdException w:name="List Table 2 Accent 5" w:uiPriority="47"/>
-    <w:lsdException w:name="List Table 3 Accent 5" w:uiPriority="48"/>
-    <w:lsdException w:name="List Table 4 Accent 5" w:uiPriority="49"/>
-    <w:lsdException w:name="List Table 5 Dark Accent 5" w:uiPriority="50"/>
-    <w:lsdException w:name="List Table 6 Colorful Accent 5" w:uiPriority="51"/>
-    <w:lsdException w:name="List Table 7 Colorful Accent 5" w:uiPriority="52"/>
-    <w:lsdException w:name="List Table 1 Light Accent 6" w:uiPriority="46"/>
-    <w:lsdException w:name="List Table 2 Accent 6" w:uiPriority="47"/>
-    <w:lsdException w:name="List Table 3 Accent 6" w:uiPriority="48"/>
-    <w:lsdException w:name="List Table 4 Accent 6" w:uiPriority="49"/>
-    <w:lsdException w:name="List Table 5 Dark Accent 6" w:uiPriority="50"/>
-    <w:lsdException w:name="List Table 6 Colorful Accent 6" w:uiPriority="51"/>
-    <w:lsdException w:name="List Table 7 Colorful Accent 6" w:uiPriority="52"/>
-  </w:latentStyles>
-  <w:style w:type="paragraph" w:default="1" w:styleId="Normal">
-    <w:name w:val="Normal"/>
-    <w:qFormat/>
+  <w:style w:type="character" w:customStyle="1" w:styleId="Titre4Car">
+    <w:name w:val="Titre 4 Car"/>
+    <w:basedOn w:val="Policepardfaut"/>
+    <w:link w:val="Titre4"/>
+    <w:uiPriority w:val="9"/>
+    <w:rsid w:val="00E628CF"/>
+    <w:rPr>
+      <w:rFonts w:asciiTheme="majorHAnsi" w:eastAsiaTheme="majorEastAsia" w:hAnsiTheme="majorHAnsi" w:cstheme="majorBidi"/>
+      <w:i/>
+      <w:iCs/>
+      <w:color w:val="00948B" w:themeColor="accent1" w:themeShade="BF"/>
+    </w:rPr>
   </w:style>
-  <w:style w:type="character" w:default="1" w:styleId="Policepardfaut">
-    <w:name w:val="Default Paragraph Font"/>
-    <w:uiPriority w:val="1"/>
-    <w:semiHidden/>
-    <w:unhideWhenUsed/>
-  </w:style>
-  <w:style w:type="table" w:default="1" w:styleId="TableauNormal">
-    <w:name w:val="Normal Table"/>
-    <w:uiPriority w:val="99"/>
-    <w:semiHidden/>
-    <w:unhideWhenUsed/>
-    <w:tblPr>
-      <w:tblInd w:w="0" w:type="dxa"/>
-      <w:tblCellMar>
-        <w:top w:w="0" w:type="dxa"/>
-        <w:left w:w="108" w:type="dxa"/>
-        <w:bottom w:w="0" w:type="dxa"/>
-        <w:right w:w="108" w:type="dxa"/>
-      </w:tblCellMar>
-    </w:tblPr>
-  </w:style>
-  <w:style w:type="numbering" w:default="1" w:styleId="Aucuneliste">
-    <w:name w:val="No List"/>
-    <w:uiPriority w:val="99"/>
-    <w:semiHidden/>
-    <w:unhideWhenUsed/>
-  </w:style>
-  <w:style w:type="paragraph" w:customStyle="1" w:styleId="8A3FF844534345D096E96872CDFB9D6A">
-    <w:name w:val="8A3FF844534345D096E96872CDFB9D6A"/>
-    <w:rsid w:val="005218E1"/>
-  </w:style>
-  <w:style w:type="paragraph" w:customStyle="1" w:styleId="405D99E5C08841CCA5BA04C6B672ACBD">
-    <w:name w:val="405D99E5C08841CCA5BA04C6B672ACBD"/>
-    <w:rsid w:val="005218E1"/>
-  </w:style>
-  <w:style w:type="paragraph" w:customStyle="1" w:styleId="E871E49AE0FF4D71BFFC365F48C6B63F">
-    <w:name w:val="E871E49AE0FF4D71BFFC365F48C6B63F"/>
-    <w:rsid w:val="005218E1"/>
+  <w:style w:type="character" w:customStyle="1" w:styleId="Titre5Car">
+    <w:name w:val="Titre 5 Car"/>
+    <w:basedOn w:val="Policepardfaut"/>
+    <w:link w:val="Titre5"/>
+    <w:uiPriority w:val="9"/>
+    <w:rsid w:val="00F54D77"/>
+    <w:rPr>
+      <w:rFonts w:asciiTheme="majorHAnsi" w:eastAsiaTheme="majorEastAsia" w:hAnsiTheme="majorHAnsi" w:cstheme="majorBidi"/>
+      <w:color w:val="00948B" w:themeColor="accent1" w:themeShade="BF"/>
+    </w:rPr>
   </w:style>
 </w:styles>
 </file>
 
-<file path=word/glossary/webSettings.xml><?xml version="1.0" encoding="utf-8"?>
-<w:webSettings xmlns:mc="http://schemas.openxmlformats.org/markup-compatibility/2006" xmlns:r="http://schemas.openxmlformats.org/officeDocument/2006/relationships" xmlns:w="http://schemas.openxmlformats.org/wordprocessingml/2006/main" xmlns:w14="http://schemas.microsoft.com/office/word/2010/wordml" xmlns:w15="http://schemas.microsoft.com/office/word/2012/wordml" xmlns:w16se="http://schemas.microsoft.com/office/word/2015/wordml/symex" mc:Ignorable="w14 w15 w16se">
-  <w:optimizeForBrowser/>
-  <w:allowPNG/>
-</w:webSettings>
-</file>
-
 <file path=word/theme/theme1.xml><?xml version="1.0" encoding="utf-8"?>
-<a:theme xmlns:a="http://schemas.openxmlformats.org/drawingml/2006/main" name="Thème Office">
+<a:theme xmlns:a="http://schemas.openxmlformats.org/drawingml/2006/main" name="Concis">
   <a:themeElements>
-    <a:clrScheme name="Office">
+    <a:clrScheme name="Concis">
       <a:dk1>
         <a:sysClr val="windowText" lastClr="000000"/>
       </a:dk1>
@@ -7344,83 +7604,48 @@
         <a:sysClr val="window" lastClr="FFFFFF"/>
       </a:lt1>
       <a:dk2>
-        <a:srgbClr val="1F497D"/>
+        <a:srgbClr val="212121"/>
       </a:dk2>
       <a:lt2>
-        <a:srgbClr val="EEECE1"/>
+        <a:srgbClr val="636363"/>
       </a:lt2>
       <a:accent1>
-        <a:srgbClr val="4F81BD"/>
+        <a:srgbClr val="00C6BB"/>
       </a:accent1>
       <a:accent2>
-        <a:srgbClr val="C0504D"/>
+        <a:srgbClr val="6FEBA0"/>
       </a:accent2>
       <a:accent3>
-        <a:srgbClr val="9BBB59"/>
+        <a:srgbClr val="B6DF5E"/>
       </a:accent3>
       <a:accent4>
-        <a:srgbClr val="8064A2"/>
+        <a:srgbClr val="EFB251"/>
       </a:accent4>
       <a:accent5>
-        <a:srgbClr val="4BACC6"/>
+        <a:srgbClr val="EF755F"/>
       </a:accent5>
       <a:accent6>
-        <a:srgbClr val="F79646"/>
+        <a:srgbClr val="ED515C"/>
       </a:accent6>
       <a:hlink>
-        <a:srgbClr val="0000FF"/>
+        <a:srgbClr val="8F8F8F"/>
       </a:hlink>
       <a:folHlink>
-        <a:srgbClr val="800080"/>
+        <a:srgbClr val="A5A5A5"/>
       </a:folHlink>
     </a:clrScheme>
-    <a:fontScheme name="Office">
+    <a:fontScheme name="Concis">
       <a:majorFont>
-        <a:latin typeface="Cambria"/>
+        <a:latin typeface="Century Gothic" panose="020B0502020202020204"/>
         <a:ea typeface=""/>
         <a:cs typeface=""/>
         <a:font script="Jpan" typeface="ＭＳ ゴシック"/>
         <a:font script="Hang" typeface="맑은 고딕"/>
         <a:font script="Hans" typeface="宋体"/>
         <a:font script="Hant" typeface="新細明體"/>
-        <a:font script="Arab" typeface="Times New Roman"/>
-        <a:font script="Hebr" typeface="Times New Roman"/>
-        <a:font script="Thai" typeface="Angsana New"/>
-        <a:font script="Ethi" typeface="Nyala"/>
-        <a:font script="Beng" typeface="Vrinda"/>
-        <a:font script="Gujr" typeface="Shruti"/>
-        <a:font script="Khmr" typeface="MoolBoran"/>
-        <a:font script="Knda" typeface="Tunga"/>
-        <a:font script="Guru" typeface="Raavi"/>
-        <a:font script="Cans" typeface="Euphemia"/>
-        <a:font script="Cher" typeface="Plantagenet Cherokee"/>
-        <a:font script="Yiii" typeface="Microsoft Yi Baiti"/>
-        <a:font script="Tibt" typeface="Microsoft Himalaya"/>
-        <a:font script="Thaa" typeface="MV Boli"/>
-        <a:font script="Deva" typeface="Mangal"/>
-        <a:font script="Telu" typeface="Gautami"/>
-        <a:font script="Taml" typeface="Latha"/>
-        <a:font script="Syrc" typeface="Estrangelo Edessa"/>
-        <a:font script="Orya" typeface="Kalinga"/>
-        <a:font script="Mlym" typeface="Kartika"/>
-        <a:font script="Laoo" typeface="DokChampa"/>
-        <a:font script="Sinh" typeface="Iskoola Pota"/>
-        <a:font script="Mong" typeface="Mongolian Baiti"/>
-        <a:font script="Viet" typeface="Times New Roman"/>
-        <a:font script="Uigh" typeface="Microsoft Uighur"/>
-        <a:font script="Geor" typeface="Sylfaen"/>
-      </a:majorFont>
-      <a:minorFont>
-        <a:latin typeface="Calibri"/>
-        <a:ea typeface=""/>
-        <a:cs typeface=""/>
-        <a:font script="Jpan" typeface="ＭＳ 明朝"/>
-        <a:font script="Hang" typeface="맑은 고딕"/>
-        <a:font script="Hans" typeface="宋体"/>
-        <a:font script="Hant" typeface="新細明體"/>
-        <a:font script="Arab" typeface="Arial"/>
-        <a:font script="Hebr" typeface="Arial"/>
-        <a:font script="Thai" typeface="Cordia New"/>
+        <a:font script="Arab" typeface="Tahoma"/>
+        <a:font script="Hebr" typeface="Gisha"/>
+        <a:font script="Thai" typeface="DilleniaUPC"/>
         <a:font script="Ethi" typeface="Nyala"/>
         <a:font script="Beng" typeface="Vrinda"/>
         <a:font script="Gujr" typeface="Shruti"/>
@@ -7441,12 +7666,47 @@
         <a:font script="Laoo" typeface="DokChampa"/>
         <a:font script="Sinh" typeface="Iskoola Pota"/>
         <a:font script="Mong" typeface="Mongolian Baiti"/>
-        <a:font script="Viet" typeface="Arial"/>
+        <a:font script="Viet" typeface="Tahoma"/>
+        <a:font script="Uigh" typeface="Microsoft Uighur"/>
+        <a:font script="Geor" typeface="Sylfaen"/>
+      </a:majorFont>
+      <a:minorFont>
+        <a:latin typeface="Century Gothic" panose="020B0502020202020204"/>
+        <a:ea typeface=""/>
+        <a:cs typeface=""/>
+        <a:font script="Jpan" typeface="ＭＳ ゴシック"/>
+        <a:font script="Hang" typeface="맑은 고딕"/>
+        <a:font script="Hans" typeface="宋体"/>
+        <a:font script="Hant" typeface="新細明體"/>
+        <a:font script="Arab" typeface="Tahoma"/>
+        <a:font script="Hebr" typeface="Gisha"/>
+        <a:font script="Thai" typeface="DilleniaUPC"/>
+        <a:font script="Ethi" typeface="Nyala"/>
+        <a:font script="Beng" typeface="Vrinda"/>
+        <a:font script="Gujr" typeface="Shruti"/>
+        <a:font script="Khmr" typeface="DaunPenh"/>
+        <a:font script="Knda" typeface="Tunga"/>
+        <a:font script="Guru" typeface="Raavi"/>
+        <a:font script="Cans" typeface="Euphemia"/>
+        <a:font script="Cher" typeface="Plantagenet Cherokee"/>
+        <a:font script="Yiii" typeface="Microsoft Yi Baiti"/>
+        <a:font script="Tibt" typeface="Microsoft Himalaya"/>
+        <a:font script="Thaa" typeface="MV Boli"/>
+        <a:font script="Deva" typeface="Mangal"/>
+        <a:font script="Telu" typeface="Gautami"/>
+        <a:font script="Taml" typeface="Latha"/>
+        <a:font script="Syrc" typeface="Estrangelo Edessa"/>
+        <a:font script="Orya" typeface="Kalinga"/>
+        <a:font script="Mlym" typeface="Kartika"/>
+        <a:font script="Laoo" typeface="DokChampa"/>
+        <a:font script="Sinh" typeface="Iskoola Pota"/>
+        <a:font script="Mong" typeface="Mongolian Baiti"/>
+        <a:font script="Viet" typeface="Verdana"/>
         <a:font script="Uigh" typeface="Microsoft Uighur"/>
         <a:font script="Geor" typeface="Sylfaen"/>
       </a:minorFont>
     </a:fontScheme>
-    <a:fmtScheme name="Office">
+    <a:fmtScheme name="Concis">
       <a:fillStyleLst>
         <a:solidFill>
           <a:schemeClr val="phClr"/>
@@ -7455,66 +7715,48 @@
           <a:gsLst>
             <a:gs pos="0">
               <a:schemeClr val="phClr">
-                <a:tint val="50000"/>
-                <a:satMod val="300000"/>
-              </a:schemeClr>
-            </a:gs>
-            <a:gs pos="35000">
-              <a:schemeClr val="phClr">
-                <a:tint val="37000"/>
-                <a:satMod val="300000"/>
+                <a:tint val="80000"/>
+                <a:lumMod val="105000"/>
               </a:schemeClr>
             </a:gs>
             <a:gs pos="100000">
               <a:schemeClr val="phClr">
-                <a:tint val="15000"/>
-                <a:satMod val="350000"/>
+                <a:tint val="90000"/>
               </a:schemeClr>
             </a:gs>
           </a:gsLst>
-          <a:lin ang="16200000" scaled="1"/>
+          <a:lin ang="5400000" scaled="0"/>
         </a:gradFill>
-        <a:gradFill rotWithShape="1">
-          <a:gsLst>
-            <a:gs pos="0">
+        <a:blipFill rotWithShape="1">
+          <a:blip xmlns:r="http://schemas.openxmlformats.org/officeDocument/2006/relationships" r:embed="rId1">
+            <a:duotone>
               <a:schemeClr val="phClr">
-                <a:shade val="51000"/>
-                <a:satMod val="130000"/>
+                <a:tint val="98000"/>
+                <a:lumMod val="102000"/>
               </a:schemeClr>
-            </a:gs>
-            <a:gs pos="80000">
               <a:schemeClr val="phClr">
-                <a:shade val="93000"/>
-                <a:satMod val="130000"/>
+                <a:shade val="98000"/>
+                <a:lumMod val="98000"/>
               </a:schemeClr>
-            </a:gs>
-            <a:gs pos="100000">
-              <a:schemeClr val="phClr">
-                <a:shade val="94000"/>
-                <a:satMod val="135000"/>
-              </a:schemeClr>
-            </a:gs>
-          </a:gsLst>
-          <a:lin ang="16200000" scaled="0"/>
-        </a:gradFill>
+            </a:duotone>
+          </a:blip>
+          <a:tile tx="0" ty="0" sx="100000" sy="100000" flip="none" algn="tl"/>
+        </a:blipFill>
       </a:fillStyleLst>
       <a:lnStyleLst>
-        <a:ln w="9525" cap="flat" cmpd="sng" algn="ctr">
-          <a:solidFill>
-            <a:schemeClr val="phClr">
-              <a:shade val="95000"/>
-              <a:satMod val="105000"/>
-            </a:schemeClr>
-          </a:solidFill>
-          <a:prstDash val="solid"/>
-        </a:ln>
-        <a:ln w="25400" cap="flat" cmpd="sng" algn="ctr">
+        <a:ln w="9525" cap="rnd" cmpd="sng" algn="ctr">
           <a:solidFill>
             <a:schemeClr val="phClr"/>
           </a:solidFill>
           <a:prstDash val="solid"/>
         </a:ln>
-        <a:ln w="38100" cap="flat" cmpd="sng" algn="ctr">
+        <a:ln w="15875" cap="rnd" cmpd="sng" algn="ctr">
+          <a:solidFill>
+            <a:schemeClr val="phClr"/>
+          </a:solidFill>
+          <a:prstDash val="solid"/>
+        </a:ln>
+        <a:ln w="25400" cap="rnd" cmpd="sng" algn="ctr">
           <a:solidFill>
             <a:schemeClr val="phClr"/>
           </a:solidFill>
@@ -7523,42 +7765,19 @@
       </a:lnStyleLst>
       <a:effectStyleLst>
         <a:effectStyle>
-          <a:effectLst>
-            <a:outerShdw blurRad="40000" dist="20000" dir="5400000" rotWithShape="0">
-              <a:srgbClr val="000000">
-                <a:alpha val="38000"/>
-              </a:srgbClr>
-            </a:outerShdw>
-          </a:effectLst>
+          <a:effectLst/>
+        </a:effectStyle>
+        <a:effectStyle>
+          <a:effectLst/>
         </a:effectStyle>
         <a:effectStyle>
           <a:effectLst>
-            <a:outerShdw blurRad="40000" dist="23000" dir="5400000" rotWithShape="0">
+            <a:innerShdw blurRad="63500" dist="25400" dir="13500000">
               <a:srgbClr val="000000">
-                <a:alpha val="35000"/>
+                <a:alpha val="75000"/>
               </a:srgbClr>
-            </a:outerShdw>
+            </a:innerShdw>
           </a:effectLst>
-        </a:effectStyle>
-        <a:effectStyle>
-          <a:effectLst>
-            <a:outerShdw blurRad="40000" dist="23000" dir="5400000" rotWithShape="0">
-              <a:srgbClr val="000000">
-                <a:alpha val="35000"/>
-              </a:srgbClr>
-            </a:outerShdw>
-          </a:effectLst>
-          <a:scene3d>
-            <a:camera prst="orthographicFront">
-              <a:rot lat="0" lon="0" rev="0"/>
-            </a:camera>
-            <a:lightRig rig="threePt" dir="t">
-              <a:rot lat="0" lon="0" rev="1200000"/>
-            </a:lightRig>
-          </a:scene3d>
-          <a:sp3d>
-            <a:bevelT w="63500" h="25400"/>
-          </a:sp3d>
         </a:effectStyle>
       </a:effectStyleLst>
       <a:bgFillStyleLst>
@@ -7569,51 +7788,56 @@
           <a:gsLst>
             <a:gs pos="0">
               <a:schemeClr val="phClr">
-                <a:tint val="40000"/>
-                <a:satMod val="350000"/>
-              </a:schemeClr>
-            </a:gs>
-            <a:gs pos="40000">
-              <a:schemeClr val="phClr">
-                <a:tint val="45000"/>
-                <a:shade val="99000"/>
-                <a:satMod val="350000"/>
+                <a:tint val="100000"/>
               </a:schemeClr>
             </a:gs>
             <a:gs pos="100000">
               <a:schemeClr val="phClr">
-                <a:shade val="20000"/>
-                <a:satMod val="255000"/>
+                <a:tint val="84000"/>
+                <a:shade val="84000"/>
+                <a:lumMod val="90000"/>
               </a:schemeClr>
             </a:gs>
           </a:gsLst>
-          <a:path path="circle">
-            <a:fillToRect l="50000" t="-80000" r="50000" b="180000"/>
-          </a:path>
+          <a:lin ang="5400000" scaled="0"/>
         </a:gradFill>
         <a:gradFill rotWithShape="1">
           <a:gsLst>
             <a:gs pos="0">
               <a:schemeClr val="phClr">
-                <a:tint val="80000"/>
-                <a:satMod val="300000"/>
+                <a:tint val="84000"/>
+                <a:shade val="90000"/>
+                <a:satMod val="120000"/>
+                <a:lumMod val="90000"/>
               </a:schemeClr>
             </a:gs>
             <a:gs pos="100000">
-              <a:schemeClr val="phClr">
-                <a:shade val="30000"/>
-                <a:satMod val="200000"/>
-              </a:schemeClr>
+              <a:schemeClr val="phClr"/>
             </a:gs>
           </a:gsLst>
-          <a:path path="circle">
-            <a:fillToRect l="50000" t="50000" r="50000" b="50000"/>
-          </a:path>
+          <a:lin ang="5400000" scaled="0"/>
         </a:gradFill>
       </a:bgFillStyleLst>
     </a:fmtScheme>
   </a:themeElements>
   <a:objectDefaults/>
   <a:extraClrSchemeLst/>
+  <a:extLst>
+    <a:ext uri="{05A4C25C-085E-4340-85A3-A5531E510DB2}">
+      <thm15:themeFamily xmlns:thm15="http://schemas.microsoft.com/office/thememl/2012/main" name="Quotable" id="{39EC5628-30ED-4578-ACD8-9820EDB8E15A}" vid="{6F3559E9-1A4C-49D8-94D4-F41003531C49}"/>
+    </a:ext>
+  </a:extLst>
 </a:theme>
+</file>
+
+<file path=customXml/item1.xml><?xml version="1.0" encoding="utf-8"?>
+<b:Sources xmlns:b="http://schemas.openxmlformats.org/officeDocument/2006/bibliography" xmlns="http://schemas.openxmlformats.org/officeDocument/2006/bibliography" SelectedStyle="\APASixthEditionOfficeOnline.xsl" StyleName="APA" Version="6"/>
+</file>
+
+<file path=customXml/itemProps1.xml><?xml version="1.0" encoding="utf-8"?>
+<ds:datastoreItem xmlns:ds="http://schemas.openxmlformats.org/officeDocument/2006/customXml" ds:itemID="{79B69EF3-2CD2-462D-B24C-5D06EBF4B40C}">
+  <ds:schemaRefs>
+    <ds:schemaRef ds:uri="http://schemas.openxmlformats.org/officeDocument/2006/bibliography"/>
+  </ds:schemaRefs>
+</ds:datastoreItem>
 </file>
</xml_diff>

<commit_message>
Clusterisation en 7 zones climatiques
</commit_message>
<xml_diff>
--- a/.github/workflows/Sophie/RapportDonnées.docx
+++ b/.github/workflows/Sophie/RapportDonnées.docx
@@ -6,7 +6,7 @@
       <w:pPr>
         <w:pStyle w:val="Titre1"/>
       </w:pPr>
-      <w:bookmarkStart w:id="0" w:name="_Toc141707904"/>
+      <w:bookmarkStart w:id="0" w:name="_Toc142071650"/>
       <w:r>
         <w:t>Rapport d’analyse des données</w:t>
       </w:r>
@@ -63,7 +63,7 @@
           <w:r>
             <w:fldChar w:fldCharType="separate"/>
           </w:r>
-          <w:hyperlink w:anchor="_Toc141707904" w:history="1">
+          <w:hyperlink w:anchor="_Toc142071650" w:history="1">
             <w:r>
               <w:rPr>
                 <w:rStyle w:val="Lienhypertexte"/>
@@ -90,7 +90,7 @@
                 <w:noProof/>
                 <w:webHidden/>
               </w:rPr>
-              <w:instrText xml:space="preserve"> PAGEREF _Toc141707904 \h </w:instrText>
+              <w:instrText xml:space="preserve"> PAGEREF _Toc142071650 \h </w:instrText>
             </w:r>
             <w:r>
               <w:rPr>
@@ -132,7 +132,7 @@
               <w:noProof/>
             </w:rPr>
           </w:pPr>
-          <w:hyperlink w:anchor="_Toc141707905" w:history="1">
+          <w:hyperlink w:anchor="_Toc142071651" w:history="1">
             <w:r>
               <w:rPr>
                 <w:rStyle w:val="Lienhypertexte"/>
@@ -159,7 +159,7 @@
                 <w:noProof/>
                 <w:webHidden/>
               </w:rPr>
-              <w:instrText xml:space="preserve"> PAGEREF _Toc141707905 \h </w:instrText>
+              <w:instrText xml:space="preserve"> PAGEREF _Toc142071651 \h </w:instrText>
             </w:r>
             <w:r>
               <w:rPr>
@@ -201,7 +201,7 @@
               <w:noProof/>
             </w:rPr>
           </w:pPr>
-          <w:hyperlink w:anchor="_Toc141707906" w:history="1">
+          <w:hyperlink w:anchor="_Toc142071652" w:history="1">
             <w:r>
               <w:rPr>
                 <w:rStyle w:val="Lienhypertexte"/>
@@ -228,7 +228,7 @@
                 <w:noProof/>
                 <w:webHidden/>
               </w:rPr>
-              <w:instrText xml:space="preserve"> PAGEREF _Toc141707906 \h </w:instrText>
+              <w:instrText xml:space="preserve"> PAGEREF _Toc142071652 \h </w:instrText>
             </w:r>
             <w:r>
               <w:rPr>
@@ -270,7 +270,7 @@
               <w:noProof/>
             </w:rPr>
           </w:pPr>
-          <w:hyperlink w:anchor="_Toc141707907" w:history="1">
+          <w:hyperlink w:anchor="_Toc142071653" w:history="1">
             <w:r>
               <w:rPr>
                 <w:rStyle w:val="Lienhypertexte"/>
@@ -297,7 +297,7 @@
                 <w:noProof/>
                 <w:webHidden/>
               </w:rPr>
-              <w:instrText xml:space="preserve"> PAGEREF _Toc141707907 \h </w:instrText>
+              <w:instrText xml:space="preserve"> PAGEREF _Toc142071653 \h </w:instrText>
             </w:r>
             <w:r>
               <w:rPr>
@@ -339,7 +339,7 @@
               <w:noProof/>
             </w:rPr>
           </w:pPr>
-          <w:hyperlink w:anchor="_Toc141707908" w:history="1">
+          <w:hyperlink w:anchor="_Toc142071654" w:history="1">
             <w:r>
               <w:rPr>
                 <w:rStyle w:val="Lienhypertexte"/>
@@ -366,7 +366,7 @@
                 <w:noProof/>
                 <w:webHidden/>
               </w:rPr>
-              <w:instrText xml:space="preserve"> PAGEREF _Toc141707908 \h </w:instrText>
+              <w:instrText xml:space="preserve"> PAGEREF _Toc142071654 \h </w:instrText>
             </w:r>
             <w:r>
               <w:rPr>
@@ -408,7 +408,7 @@
               <w:noProof/>
             </w:rPr>
           </w:pPr>
-          <w:hyperlink w:anchor="_Toc141707909" w:history="1">
+          <w:hyperlink w:anchor="_Toc142071655" w:history="1">
             <w:r>
               <w:rPr>
                 <w:rStyle w:val="Lienhypertexte"/>
@@ -435,7 +435,7 @@
                 <w:noProof/>
                 <w:webHidden/>
               </w:rPr>
-              <w:instrText xml:space="preserve"> PAGEREF _Toc141707909 \h </w:instrText>
+              <w:instrText xml:space="preserve"> PAGEREF _Toc142071655 \h </w:instrText>
             </w:r>
             <w:r>
               <w:rPr>
@@ -455,7 +455,7 @@
                 <w:noProof/>
                 <w:webHidden/>
               </w:rPr>
-              <w:t>6</w:t>
+              <w:t>7</w:t>
             </w:r>
             <w:r>
               <w:rPr>
@@ -477,7 +477,7 @@
               <w:noProof/>
             </w:rPr>
           </w:pPr>
-          <w:hyperlink w:anchor="_Toc141707910" w:history="1">
+          <w:hyperlink w:anchor="_Toc142071656" w:history="1">
             <w:r>
               <w:rPr>
                 <w:rStyle w:val="Lienhypertexte"/>
@@ -504,7 +504,7 @@
                 <w:noProof/>
                 <w:webHidden/>
               </w:rPr>
-              <w:instrText xml:space="preserve"> PAGEREF _Toc141707910 \h </w:instrText>
+              <w:instrText xml:space="preserve"> PAGEREF _Toc142071656 \h </w:instrText>
             </w:r>
             <w:r>
               <w:rPr>
@@ -524,7 +524,7 @@
                 <w:noProof/>
                 <w:webHidden/>
               </w:rPr>
-              <w:t>6</w:t>
+              <w:t>8</w:t>
             </w:r>
             <w:r>
               <w:rPr>
@@ -546,7 +546,7 @@
               <w:noProof/>
             </w:rPr>
           </w:pPr>
-          <w:hyperlink w:anchor="_Toc141707911" w:history="1">
+          <w:hyperlink w:anchor="_Toc142071657" w:history="1">
             <w:r>
               <w:rPr>
                 <w:rStyle w:val="Lienhypertexte"/>
@@ -573,7 +573,7 @@
                 <w:noProof/>
                 <w:webHidden/>
               </w:rPr>
-              <w:instrText xml:space="preserve"> PAGEREF _Toc141707911 \h </w:instrText>
+              <w:instrText xml:space="preserve"> PAGEREF _Toc142071657 \h </w:instrText>
             </w:r>
             <w:r>
               <w:rPr>
@@ -593,7 +593,7 @@
                 <w:noProof/>
                 <w:webHidden/>
               </w:rPr>
-              <w:t>6</w:t>
+              <w:t>8</w:t>
             </w:r>
             <w:r>
               <w:rPr>
@@ -615,7 +615,7 @@
               <w:noProof/>
             </w:rPr>
           </w:pPr>
-          <w:hyperlink w:anchor="_Toc141707912" w:history="1">
+          <w:hyperlink w:anchor="_Toc142071658" w:history="1">
             <w:r>
               <w:rPr>
                 <w:rStyle w:val="Lienhypertexte"/>
@@ -642,7 +642,7 @@
                 <w:noProof/>
                 <w:webHidden/>
               </w:rPr>
-              <w:instrText xml:space="preserve"> PAGEREF _Toc141707912 \h </w:instrText>
+              <w:instrText xml:space="preserve"> PAGEREF _Toc142071658 \h </w:instrText>
             </w:r>
             <w:r>
               <w:rPr>
@@ -662,7 +662,7 @@
                 <w:noProof/>
                 <w:webHidden/>
               </w:rPr>
-              <w:t>9</w:t>
+              <w:t>10</w:t>
             </w:r>
             <w:r>
               <w:rPr>
@@ -684,7 +684,7 @@
               <w:noProof/>
             </w:rPr>
           </w:pPr>
-          <w:hyperlink w:anchor="_Toc141707913" w:history="1">
+          <w:hyperlink w:anchor="_Toc142071659" w:history="1">
             <w:r>
               <w:rPr>
                 <w:rStyle w:val="Lienhypertexte"/>
@@ -711,7 +711,7 @@
                 <w:noProof/>
                 <w:webHidden/>
               </w:rPr>
-              <w:instrText xml:space="preserve"> PAGEREF _Toc141707913 \h </w:instrText>
+              <w:instrText xml:space="preserve"> PAGEREF _Toc142071659 \h </w:instrText>
             </w:r>
             <w:r>
               <w:rPr>
@@ -731,7 +731,7 @@
                 <w:noProof/>
                 <w:webHidden/>
               </w:rPr>
-              <w:t>10</w:t>
+              <w:t>11</w:t>
             </w:r>
             <w:r>
               <w:rPr>
@@ -753,7 +753,7 @@
               <w:noProof/>
             </w:rPr>
           </w:pPr>
-          <w:hyperlink w:anchor="_Toc141707914" w:history="1">
+          <w:hyperlink w:anchor="_Toc142071660" w:history="1">
             <w:r>
               <w:rPr>
                 <w:rStyle w:val="Lienhypertexte"/>
@@ -780,7 +780,7 @@
                 <w:noProof/>
                 <w:webHidden/>
               </w:rPr>
-              <w:instrText xml:space="preserve"> PAGEREF _Toc141707914 \h </w:instrText>
+              <w:instrText xml:space="preserve"> PAGEREF _Toc142071660 \h </w:instrText>
             </w:r>
             <w:r>
               <w:rPr>
@@ -800,7 +800,7 @@
                 <w:noProof/>
                 <w:webHidden/>
               </w:rPr>
-              <w:t>10</w:t>
+              <w:t>11</w:t>
             </w:r>
             <w:r>
               <w:rPr>
@@ -822,13 +822,13 @@
               <w:noProof/>
             </w:rPr>
           </w:pPr>
-          <w:hyperlink w:anchor="_Toc141707915" w:history="1">
+          <w:hyperlink w:anchor="_Toc142071661" w:history="1">
             <w:r>
               <w:rPr>
                 <w:rStyle w:val="Lienhypertexte"/>
                 <w:noProof/>
               </w:rPr>
-              <w:t>Pistes</w:t>
+              <w:t>Clusterisation</w:t>
             </w:r>
             <w:r>
               <w:rPr>
@@ -849,7 +849,7 @@
                 <w:noProof/>
                 <w:webHidden/>
               </w:rPr>
-              <w:instrText xml:space="preserve"> PAGEREF _Toc141707915 \h </w:instrText>
+              <w:instrText xml:space="preserve"> PAGEREF _Toc142071661 \h </w:instrText>
             </w:r>
             <w:r>
               <w:rPr>
@@ -869,7 +869,7 @@
                 <w:noProof/>
                 <w:webHidden/>
               </w:rPr>
-              <w:t>11</w:t>
+              <w:t>12</w:t>
             </w:r>
             <w:r>
               <w:rPr>
@@ -891,7 +891,7 @@
               <w:noProof/>
             </w:rPr>
           </w:pPr>
-          <w:hyperlink w:anchor="_Toc141707916" w:history="1">
+          <w:hyperlink w:anchor="_Toc142071662" w:history="1">
             <w:r>
               <w:rPr>
                 <w:rStyle w:val="Lienhypertexte"/>
@@ -918,7 +918,7 @@
                 <w:noProof/>
                 <w:webHidden/>
               </w:rPr>
-              <w:instrText xml:space="preserve"> PAGEREF _Toc141707916 \h </w:instrText>
+              <w:instrText xml:space="preserve"> PAGEREF _Toc142071662 \h </w:instrText>
             </w:r>
             <w:r>
               <w:rPr>
@@ -938,7 +938,7 @@
                 <w:noProof/>
                 <w:webHidden/>
               </w:rPr>
-              <w:t>11</w:t>
+              <w:t>15</w:t>
             </w:r>
             <w:r>
               <w:rPr>
@@ -960,7 +960,7 @@
               <w:noProof/>
             </w:rPr>
           </w:pPr>
-          <w:hyperlink w:anchor="_Toc141707917" w:history="1">
+          <w:hyperlink w:anchor="_Toc142071663" w:history="1">
             <w:r>
               <w:rPr>
                 <w:rStyle w:val="Lienhypertexte"/>
@@ -987,7 +987,7 @@
                 <w:noProof/>
                 <w:webHidden/>
               </w:rPr>
-              <w:instrText xml:space="preserve"> PAGEREF _Toc141707917 \h </w:instrText>
+              <w:instrText xml:space="preserve"> PAGEREF _Toc142071663 \h </w:instrText>
             </w:r>
             <w:r>
               <w:rPr>
@@ -1007,7 +1007,7 @@
                 <w:noProof/>
                 <w:webHidden/>
               </w:rPr>
-              <w:t>12</w:t>
+              <w:t>15</w:t>
             </w:r>
             <w:r>
               <w:rPr>
@@ -1033,9 +1033,7 @@
       <w:pPr>
         <w:pStyle w:val="Titre2"/>
       </w:pPr>
-      <w:bookmarkStart w:id="1" w:name="_Toc141707905"/>
-      <w:bookmarkStart w:id="2" w:name="_GoBack"/>
-      <w:bookmarkEnd w:id="2"/>
+      <w:bookmarkStart w:id="1" w:name="_Toc142071651"/>
       <w:r>
         <w:t>Valeurs nulles</w:t>
       </w:r>
@@ -1045,11 +1043,11 @@
       <w:pPr>
         <w:pStyle w:val="Titre3"/>
       </w:pPr>
-      <w:bookmarkStart w:id="3" w:name="_Toc141707906"/>
+      <w:bookmarkStart w:id="2" w:name="_Toc142071652"/>
       <w:r>
         <w:t>En globalité</w:t>
       </w:r>
-      <w:bookmarkEnd w:id="3"/>
+      <w:bookmarkEnd w:id="2"/>
     </w:p>
     <w:p>
       <w:r>
@@ -1082,15 +1080,7 @@
     </w:p>
     <w:p>
       <w:r>
-        <w:t xml:space="preserve">Les deux variables relatives à la pression (Pressure9am, Pressure3pm), bien que renseignées davantage, ont un taux </w:t>
-      </w:r>
-      <w:proofErr w:type="gramStart"/>
-      <w:r>
-        <w:t>significatif</w:t>
-      </w:r>
-      <w:proofErr w:type="gramEnd"/>
-      <w:r>
-        <w:t xml:space="preserve"> de données nulles (10%).</w:t>
+        <w:t>Les deux variables relatives à la pression (Pressure9am, Pressure3pm), bien que renseignées davantage, ont un taux significatif de données nulles (10%).</w:t>
       </w:r>
     </w:p>
     <w:p>
@@ -4032,11 +4022,11 @@
       <w:pPr>
         <w:pStyle w:val="Titre3"/>
       </w:pPr>
-      <w:bookmarkStart w:id="4" w:name="_Toc141707907"/>
+      <w:bookmarkStart w:id="3" w:name="_Toc142071653"/>
       <w:r>
         <w:t>Répartition géographique</w:t>
       </w:r>
-      <w:bookmarkEnd w:id="4"/>
+      <w:bookmarkEnd w:id="3"/>
     </w:p>
     <w:p>
       <w:r>
@@ -4170,11 +4160,11 @@
       <w:pPr>
         <w:pStyle w:val="Titre3"/>
       </w:pPr>
-      <w:bookmarkStart w:id="5" w:name="_Toc141707908"/>
+      <w:bookmarkStart w:id="4" w:name="_Toc142071654"/>
       <w:r>
         <w:t>Répartition temporelle</w:t>
       </w:r>
-      <w:bookmarkEnd w:id="5"/>
+      <w:bookmarkEnd w:id="4"/>
     </w:p>
     <w:p>
       <w:r>
@@ -4491,10 +4481,7 @@
         </w:numPr>
       </w:pPr>
       <w:r>
-        <w:t xml:space="preserve"> </w:t>
-      </w:r>
-      <w:r>
-        <w:t>Idem, avec une courbe par localité</w:t>
+        <w:t xml:space="preserve"> Idem, avec une courbe par localité</w:t>
       </w:r>
     </w:p>
     <w:p>
@@ -4598,15 +4585,21 @@
     </w:p>
     <w:p>
       <w:r>
-        <w:t xml:space="preserve">Du fait du nombre important de localités, nous avons retiré les légendes des deux graphes de droites : l’objectif n’est pas tant ici d’identifier </w:t>
+        <w:t>Du fait du nombre important de localités, nous avons retiré les légendes des deux graphes de droites : l’objectif n’est pas tant ici d’identifier des valeur</w:t>
+      </w:r>
+      <w:r>
+        <w:t>s</w:t>
+      </w:r>
+      <w:r>
+        <w:t xml:space="preserve"> pour </w:t>
       </w:r>
       <w:proofErr w:type="gramStart"/>
       <w:r>
-        <w:t>des valeur</w:t>
+        <w:t>une localité précisé</w:t>
       </w:r>
       <w:proofErr w:type="gramEnd"/>
       <w:r>
-        <w:t xml:space="preserve"> pour une localité précisé que d’observer le comportement général des données.</w:t>
+        <w:t xml:space="preserve"> que d’observer le comportement général des données.</w:t>
       </w:r>
     </w:p>
     <w:p>
@@ -4627,21 +4620,172 @@
         <w:t>Il y a une variance importante sur le nombre de NA/mois/Location entre 2009 et fin 2012. Celle-ci s’affaiblit grandement ensuite, à l’exception de la période de début 2015 à mi 2016.</w:t>
       </w:r>
     </w:p>
+    <w:p>
+      <w:r>
+        <w:t xml:space="preserve">Le second graphique permet de mieux comprendre ces constats globaux : </w:t>
+      </w:r>
+      <w:r>
+        <w:t xml:space="preserve">on voit qu’il n’existe en effet aucune Location disposant de données sur les 3 </w:t>
+      </w:r>
+      <w:proofErr w:type="spellStart"/>
+      <w:r>
+        <w:t>mois</w:t>
+      </w:r>
+      <w:proofErr w:type="spellEnd"/>
+      <w:r>
+        <w:t xml:space="preserve"> signalés plus haut (04/11, 12/12 et 02/13). Nous voyons également qu’il y a des Locations qui ont des mois entiers (voire des années !) sans </w:t>
+      </w:r>
+      <w:proofErr w:type="spellStart"/>
+      <w:r>
+        <w:t>MaxTemp</w:t>
+      </w:r>
+      <w:proofErr w:type="spellEnd"/>
+      <w:r>
+        <w:t xml:space="preserve"> renseigné. Enfin, nous voyons ne semble pas y avoir de période au cours de laquelle </w:t>
+      </w:r>
+      <w:proofErr w:type="spellStart"/>
+      <w:r>
+        <w:t>MaxTemp</w:t>
+      </w:r>
+      <w:proofErr w:type="spellEnd"/>
+      <w:r>
+        <w:t xml:space="preserve"> est disponible pour l’ensemble des localités.</w:t>
+      </w:r>
+    </w:p>
+    <w:p>
+      <w:r>
+        <w:t>[</w:t>
+      </w:r>
+      <w:proofErr w:type="gramStart"/>
+      <w:r>
+        <w:t>analyse</w:t>
+      </w:r>
+      <w:proofErr w:type="gramEnd"/>
+      <w:r>
+        <w:t xml:space="preserve"> de la moyenne plus tard, lorsque j’aurai terminé le module des séries temporelles]</w:t>
+      </w:r>
+    </w:p>
+    <w:p>
+      <w:r>
+        <w:t>(</w:t>
+      </w:r>
+      <w:r>
+        <w:t>Cycle annuel, par localité et en global</w:t>
+      </w:r>
+      <w:r>
+        <w:t>)</w:t>
+      </w:r>
+    </w:p>
+    <w:p>
+      <w:r>
+        <w:br w:type="page"/>
+      </w:r>
+    </w:p>
+    <w:p>
+      <w:r>
+        <w:lastRenderedPageBreak/>
+        <w:t>Les 4 graphes suivants montrent les mêmes représentations, mais pour la variable cible ‘</w:t>
+      </w:r>
+      <w:proofErr w:type="spellStart"/>
+      <w:r>
+        <w:t>RainTomorrow</w:t>
+      </w:r>
+      <w:proofErr w:type="spellEnd"/>
+      <w:r>
+        <w:t xml:space="preserve">’. Il est frappant de voir la similarité des deux premiers graphes, qui indiquent le nombre de jours pour chaque mois pour lequel la variable est indisponible. </w:t>
+      </w:r>
+    </w:p>
     <w:p/>
-    <w:p>
-      <w:r>
-        <w:t xml:space="preserve">Le second graphique permet de mieux comprendre ces constats globaux : </w:t>
-      </w:r>
-      <w:r>
-        <w:t xml:space="preserve">on voit qu’il n’existe en effet aucune Location disposant de données sur les 3 </w:t>
-      </w:r>
-      <w:proofErr w:type="spellStart"/>
-      <w:r>
-        <w:t>mois</w:t>
-      </w:r>
-      <w:proofErr w:type="spellEnd"/>
-      <w:r>
-        <w:t xml:space="preserve"> signalés plus haut (04/11, 12/12 et 02/13). Nous voyons également qu’il y a des Locations qui ont des mois entiers (voire des années !) sans </w:t>
+    <w:p/>
+    <w:p>
+      <w:r>
+        <w:rPr>
+          <w:noProof/>
+          <w:lang w:eastAsia="fr-FR"/>
+        </w:rPr>
+        <w:drawing>
+          <wp:inline distT="0" distB="0" distL="0" distR="0" wp14:anchorId="2AF102CB" wp14:editId="324A6047">
+            <wp:extent cx="6661150" cy="3375660"/>
+            <wp:effectExtent l="0" t="0" r="6350" b="0"/>
+            <wp:docPr id="10" name="Image 10"/>
+            <wp:cNvGraphicFramePr>
+              <a:graphicFrameLocks xmlns:a="http://schemas.openxmlformats.org/drawingml/2006/main" noChangeAspect="1"/>
+            </wp:cNvGraphicFramePr>
+            <a:graphic xmlns:a="http://schemas.openxmlformats.org/drawingml/2006/main">
+              <a:graphicData uri="http://schemas.openxmlformats.org/drawingml/2006/picture">
+                <pic:pic xmlns:pic="http://schemas.openxmlformats.org/drawingml/2006/picture">
+                  <pic:nvPicPr>
+                    <pic:cNvPr id="1" name=""/>
+                    <pic:cNvPicPr/>
+                  </pic:nvPicPr>
+                  <pic:blipFill>
+                    <a:blip r:embed="rId10"/>
+                    <a:stretch>
+                      <a:fillRect/>
+                    </a:stretch>
+                  </pic:blipFill>
+                  <pic:spPr>
+                    <a:xfrm>
+                      <a:off x="0" y="0"/>
+                      <a:ext cx="6661150" cy="3375660"/>
+                    </a:xfrm>
+                    <a:prstGeom prst="rect">
+                      <a:avLst/>
+                    </a:prstGeom>
+                  </pic:spPr>
+                </pic:pic>
+              </a:graphicData>
+            </a:graphic>
+          </wp:inline>
+        </w:drawing>
+      </w:r>
+    </w:p>
+    <w:p>
+      <w:r>
+        <w:t>Nous n’allons pas reprendre ici ces graphes pour l’ensemble des variables, mais nous les avons observés (fonction « </w:t>
+      </w:r>
+      <w:proofErr w:type="spellStart"/>
+      <w:r>
+        <w:t>analyse_variables_</w:t>
+      </w:r>
+      <w:proofErr w:type="gramStart"/>
+      <w:r>
+        <w:t>temps</w:t>
+      </w:r>
+      <w:proofErr w:type="spellEnd"/>
+      <w:r>
+        <w:t>(</w:t>
+      </w:r>
+      <w:proofErr w:type="gramEnd"/>
+      <w:r>
+        <w:t>) »). Le premier graphe est ainsi quasi identique pour toutes les variables, hormis pour celles dont l’absence est plus fréquente. Le graphe de ces dernières présente logiquement une moyenne mensuelle de NA plus élevée et une variance plus forte. Le second graphe, représentant le nombre de NA mensuel par localités, est en revanche très différent selon les variables témoignant d’une forte disparité de la disponibilité des variables suivant les localités.</w:t>
+      </w:r>
+    </w:p>
+    <w:p>
+      <w:r>
+        <w:t>La faible disponibilité des données avant 2019 pour les différentes variables tend à faire penser que les données antérieures au 1</w:t>
+      </w:r>
+      <w:r>
+        <w:rPr>
+          <w:vertAlign w:val="superscript"/>
+        </w:rPr>
+        <w:t>er</w:t>
+      </w:r>
+      <w:r>
+        <w:t xml:space="preserve"> janvier 2019 ne sont pas exploitables (hormis pour Canberra, et Sydney).</w:t>
+      </w:r>
+    </w:p>
+    <w:p>
+      <w:r>
+        <w:t xml:space="preserve">La question se pose de la façon de traiter les trois mois absents des données (avril 2011, décembre 2012, février 2013) : si certaines variables </w:t>
+      </w:r>
+      <w:proofErr w:type="gramStart"/>
+      <w:r>
+        <w:t>présente</w:t>
+      </w:r>
+      <w:proofErr w:type="gramEnd"/>
+      <w:r>
+        <w:t xml:space="preserve"> un cycle annuel permettant d’envisager une reprise de la valeur à la même date sur d’autres années (</w:t>
       </w:r>
       <w:proofErr w:type="spellStart"/>
       <w:r>
@@ -4649,55 +4793,45 @@
       </w:r>
       <w:proofErr w:type="spellEnd"/>
       <w:r>
-        <w:t xml:space="preserve"> renseigné. Enfin, nous voyons ne semble pas y avoir de période au cours de laquelle </w:t>
-      </w:r>
-      <w:proofErr w:type="spellStart"/>
-      <w:r>
-        <w:t>MaxTemp</w:t>
-      </w:r>
-      <w:proofErr w:type="spellEnd"/>
-      <w:r>
-        <w:t xml:space="preserve"> est disponible pour l’ensemble des localités.</w:t>
-      </w:r>
-    </w:p>
-    <w:p>
+        <w:t xml:space="preserve"> par exemple), </w:t>
+      </w:r>
+      <w:r>
+        <w:t xml:space="preserve">il n’en va pas de même pour toutes les variables, en particulier la variable cible </w:t>
+      </w:r>
+      <w:proofErr w:type="spellStart"/>
+      <w:r>
+        <w:t>RainTomorrow</w:t>
+      </w:r>
+      <w:proofErr w:type="spellEnd"/>
+      <w:r>
+        <w:t>.</w:t>
+      </w:r>
+    </w:p>
+    <w:p/>
+    <w:p>
+      <w:r>
+        <w:t xml:space="preserve"> </w:t>
+      </w:r>
       <w:r>
         <w:t>[</w:t>
       </w:r>
       <w:proofErr w:type="gramStart"/>
       <w:r>
-        <w:t>analyse</w:t>
+        <w:t>à</w:t>
       </w:r>
       <w:proofErr w:type="gramEnd"/>
       <w:r>
-        <w:t xml:space="preserve"> de la moyenne plus tard, lorsque j’aurai terminé le module des séries temporelles]</w:t>
-      </w:r>
-    </w:p>
-    <w:p/>
-    <w:p>
-      <w:r>
-        <w:t xml:space="preserve"> </w:t>
-      </w:r>
-      <w:r>
-        <w:t>[</w:t>
-      </w:r>
-      <w:proofErr w:type="gramStart"/>
-      <w:r>
-        <w:t>à</w:t>
-      </w:r>
-      <w:proofErr w:type="gramEnd"/>
-      <w:r>
         <w:t xml:space="preserve"> enrichir, non rédigé]</w:t>
       </w:r>
     </w:p>
     <w:p>
       <w:r>
+        <w:lastRenderedPageBreak/>
         <w:t>Il y a des mois entiers pour lesquels aucune info n’est disponible sur l’ensemble du jeu de données.</w:t>
       </w:r>
     </w:p>
     <w:p>
       <w:r>
-        <w:lastRenderedPageBreak/>
         <w:t xml:space="preserve">Exemple ci-après (graphe de droite) sur la variable </w:t>
       </w:r>
       <w:proofErr w:type="spellStart"/>
@@ -4741,7 +4875,7 @@
                     <pic:cNvPicPr/>
                   </pic:nvPicPr>
                   <pic:blipFill>
-                    <a:blip r:embed="rId10"/>
+                    <a:blip r:embed="rId11"/>
                     <a:stretch>
                       <a:fillRect/>
                     </a:stretch>
@@ -4767,11 +4901,11 @@
       <w:pPr>
         <w:pStyle w:val="Titre3"/>
       </w:pPr>
-      <w:bookmarkStart w:id="6" w:name="_Toc141707909"/>
+      <w:bookmarkStart w:id="5" w:name="_Toc142071655"/>
       <w:r>
         <w:t>Gestion des valeurs nulles</w:t>
       </w:r>
-      <w:bookmarkEnd w:id="6"/>
+      <w:bookmarkEnd w:id="5"/>
     </w:p>
     <w:p/>
     <w:p>
@@ -4783,10 +4917,7 @@
       </w:r>
       <w:proofErr w:type="spellStart"/>
       <w:r>
-        <w:t>RainTo</w:t>
-      </w:r>
-      <w:r>
-        <w:t>day</w:t>
+        <w:t>RainToday</w:t>
       </w:r>
       <w:proofErr w:type="spellEnd"/>
     </w:p>
@@ -4915,6 +5046,7 @@
         <w:pStyle w:val="Titre4"/>
       </w:pPr>
       <w:r>
+        <w:lastRenderedPageBreak/>
         <w:t>Autres variables</w:t>
       </w:r>
     </w:p>
@@ -4925,7 +5057,6 @@
     </w:p>
     <w:p>
       <w:r>
-        <w:lastRenderedPageBreak/>
         <w:t>[</w:t>
       </w:r>
       <w:proofErr w:type="gramStart"/>
@@ -5010,21 +5141,21 @@
       <w:pPr>
         <w:pStyle w:val="Titre2"/>
       </w:pPr>
-      <w:bookmarkStart w:id="7" w:name="_Toc141707910"/>
+      <w:bookmarkStart w:id="6" w:name="_Toc142071656"/>
       <w:r>
         <w:t>Corrélations</w:t>
       </w:r>
-      <w:bookmarkEnd w:id="7"/>
+      <w:bookmarkEnd w:id="6"/>
     </w:p>
     <w:p>
       <w:pPr>
         <w:pStyle w:val="Titre3"/>
       </w:pPr>
-      <w:bookmarkStart w:id="8" w:name="_Toc141707911"/>
+      <w:bookmarkStart w:id="7" w:name="_Toc142071657"/>
       <w:r>
         <w:t>Variables quantitatives</w:t>
       </w:r>
-      <w:bookmarkEnd w:id="8"/>
+      <w:bookmarkEnd w:id="7"/>
     </w:p>
     <w:p/>
     <w:p>
@@ -5161,6 +5292,7 @@
     </w:p>
     <w:p>
       <w:r>
+        <w:lastRenderedPageBreak/>
         <w:t xml:space="preserve">Ces constats peuvent nous permettre d’envisager de supprimer certaines de ces </w:t>
       </w:r>
       <w:proofErr w:type="spellStart"/>
@@ -5178,7 +5310,6 @@
           <w:noProof/>
           <w:lang w:eastAsia="fr-FR"/>
         </w:rPr>
-        <w:lastRenderedPageBreak/>
         <w:drawing>
           <wp:inline distT="0" distB="0" distL="0" distR="0" wp14:anchorId="0EC8E7CA" wp14:editId="74F64AEA">
             <wp:extent cx="6661150" cy="7470775"/>
@@ -5195,7 +5326,7 @@
                     <pic:cNvPicPr/>
                   </pic:nvPicPr>
                   <pic:blipFill>
-                    <a:blip r:embed="rId11"/>
+                    <a:blip r:embed="rId12"/>
                     <a:stretch>
                       <a:fillRect/>
                     </a:stretch>
@@ -5243,11 +5374,11 @@
       </w:r>
       <w:proofErr w:type="spellEnd"/>
       <w:r>
-        <w:t xml:space="preserve">). Il est frappant de constater que les points bleus sont largement positionnés sur la première bissectrice, ce qui signifie qu’une très faible amplitude thermique semble fortement associée au fait qu’il pleuve le lendemain. Par </w:t>
+        <w:t xml:space="preserve">). Il est frappant de constater que les points </w:t>
       </w:r>
       <w:r>
         <w:lastRenderedPageBreak/>
-        <w:t xml:space="preserve">conséquent, avant de supprimer les variables de température redondantes, il semble pertinent d’ajouter une nouvelle variable correspondant à l’amplitude thermique, que nous nommerons </w:t>
+        <w:t xml:space="preserve">bleus sont largement positionnés sur la première bissectrice, ce qui signifie qu’une très faible amplitude thermique semble fortement associée au fait qu’il pleuve le lendemain. Par conséquent, avant de supprimer les variables de température redondantes, il semble pertinent d’ajouter une nouvelle variable correspondant à l’amplitude thermique, que nous nommerons </w:t>
       </w:r>
       <w:proofErr w:type="spellStart"/>
       <w:r>
@@ -5290,7 +5421,7 @@
                     <pic:cNvPicPr/>
                   </pic:nvPicPr>
                   <pic:blipFill>
-                    <a:blip r:embed="rId12"/>
+                    <a:blip r:embed="rId13"/>
                     <a:stretch>
                       <a:fillRect/>
                     </a:stretch>
@@ -5316,11 +5447,11 @@
       <w:pPr>
         <w:pStyle w:val="Titre3"/>
       </w:pPr>
-      <w:bookmarkStart w:id="9" w:name="_Toc141707912"/>
+      <w:bookmarkStart w:id="8" w:name="_Toc142071658"/>
       <w:r>
         <w:t>Variables qualitatives</w:t>
       </w:r>
-      <w:bookmarkEnd w:id="9"/>
+      <w:bookmarkEnd w:id="8"/>
     </w:p>
     <w:p>
       <w:r>
@@ -5762,6 +5893,7 @@
                 <w:szCs w:val="20"/>
                 <w:lang w:eastAsia="fr-FR"/>
               </w:rPr>
+              <w:lastRenderedPageBreak/>
               <w:t>Tuggeranong</w:t>
             </w:r>
           </w:p>
@@ -6277,21 +6409,21 @@
       <w:pPr>
         <w:pStyle w:val="Titre2"/>
       </w:pPr>
-      <w:bookmarkStart w:id="10" w:name="_Toc141707913"/>
+      <w:bookmarkStart w:id="9" w:name="_Toc142071659"/>
       <w:r>
         <w:t>Géographie</w:t>
       </w:r>
-      <w:bookmarkEnd w:id="10"/>
+      <w:bookmarkEnd w:id="9"/>
     </w:p>
     <w:p>
       <w:pPr>
         <w:pStyle w:val="Titre3"/>
       </w:pPr>
-      <w:bookmarkStart w:id="11" w:name="_Toc141707914"/>
+      <w:bookmarkStart w:id="10" w:name="_Toc142071660"/>
       <w:r>
         <w:t>Répartition géographique</w:t>
       </w:r>
-      <w:bookmarkEnd w:id="11"/>
+      <w:bookmarkEnd w:id="10"/>
     </w:p>
     <w:p>
       <w:r>
@@ -6363,12 +6495,11 @@
           <w:noProof/>
           <w:lang w:eastAsia="fr-FR"/>
         </w:rPr>
-        <w:lastRenderedPageBreak/>
         <w:drawing>
-          <wp:inline distT="0" distB="0" distL="0" distR="0" wp14:anchorId="4A8823A6" wp14:editId="535AC160">
-            <wp:extent cx="6661150" cy="5426710"/>
-            <wp:effectExtent l="0" t="0" r="6350" b="2540"/>
-            <wp:docPr id="7" name="Image 7"/>
+          <wp:inline distT="0" distB="0" distL="0" distR="0" wp14:anchorId="79BB615E" wp14:editId="626258F2">
+            <wp:extent cx="6661150" cy="4001770"/>
+            <wp:effectExtent l="0" t="0" r="6350" b="0"/>
+            <wp:docPr id="11" name="Image 11"/>
             <wp:cNvGraphicFramePr>
               <a:graphicFrameLocks xmlns:a="http://schemas.openxmlformats.org/drawingml/2006/main" noChangeAspect="1"/>
             </wp:cNvGraphicFramePr>
@@ -6380,7 +6511,7 @@
                     <pic:cNvPicPr/>
                   </pic:nvPicPr>
                   <pic:blipFill>
-                    <a:blip r:embed="rId13"/>
+                    <a:blip r:embed="rId14"/>
                     <a:stretch>
                       <a:fillRect/>
                     </a:stretch>
@@ -6388,7 +6519,7 @@
                   <pic:spPr>
                     <a:xfrm>
                       <a:off x="0" y="0"/>
-                      <a:ext cx="6661150" cy="5426710"/>
+                      <a:ext cx="6661150" cy="4001770"/>
                     </a:xfrm>
                     <a:prstGeom prst="rect">
                       <a:avLst/>
@@ -6403,6 +6534,7 @@
     </w:p>
     <w:p>
       <w:r>
+        <w:lastRenderedPageBreak/>
         <w:t>Il est frappant de constater que le jeu de données comporte essentiellement des informations sur des villes proches des côtes. C’est un point assez logique du fait de la géographie australienne. Sur le graphique ci-dessous, nous voyons ainsi que la densité de la population est nettement plus forte sur la côte sud-est et sud-ouest, et quasi nulle sur la partie centrale, occupée par le désert.</w:t>
       </w:r>
     </w:p>
@@ -6412,7 +6544,6 @@
           <w:noProof/>
           <w:lang w:eastAsia="fr-FR"/>
         </w:rPr>
-        <w:lastRenderedPageBreak/>
         <w:drawing>
           <wp:inline distT="0" distB="0" distL="0" distR="0">
             <wp:extent cx="3295501" cy="3244850"/>
@@ -6431,7 +6562,7 @@
                     </pic:cNvPicPr>
                   </pic:nvPicPr>
                   <pic:blipFill>
-                    <a:blip r:embed="rId14">
+                    <a:blip r:embed="rId15">
                       <a:extLst>
                         <a:ext uri="{28A0092B-C50C-407E-A947-70E740481C1C}">
                           <a14:useLocalDpi xmlns:a14="http://schemas.microsoft.com/office/drawing/2010/main" val="0"/>
@@ -6506,11 +6637,19 @@
       <w:pPr>
         <w:pStyle w:val="Titre3"/>
       </w:pPr>
-      <w:bookmarkStart w:id="12" w:name="_Toc141707915"/>
-      <w:r>
-        <w:t>Pistes</w:t>
-      </w:r>
-      <w:bookmarkEnd w:id="12"/>
+      <w:bookmarkStart w:id="11" w:name="_Toc142071661"/>
+      <w:proofErr w:type="spellStart"/>
+      <w:r>
+        <w:t>Clu</w:t>
+      </w:r>
+      <w:r>
+        <w:t>s</w:t>
+      </w:r>
+      <w:r>
+        <w:t>terisation</w:t>
+      </w:r>
+      <w:bookmarkEnd w:id="11"/>
+      <w:proofErr w:type="spellEnd"/>
     </w:p>
     <w:p>
       <w:r>
@@ -6530,10 +6669,13 @@
     </w:p>
     <w:p>
       <w:r>
-        <w:t xml:space="preserve">Nous pourrions </w:t>
-      </w:r>
-      <w:r>
-        <w:t xml:space="preserve">également plutôt mettre en place un modèle de </w:t>
+        <w:t>Plutôt que de le faire manuellement (ce qui reste une option, vu le nombre raisonnable de localités), n</w:t>
+      </w:r>
+      <w:r>
+        <w:t xml:space="preserve">ous pourrions </w:t>
+      </w:r>
+      <w:r>
+        <w:t xml:space="preserve">mettre en place un modèle de </w:t>
       </w:r>
       <w:proofErr w:type="spellStart"/>
       <w:r>
@@ -6542,6 +6684,334 @@
       <w:proofErr w:type="spellEnd"/>
       <w:r>
         <w:t xml:space="preserve"> qui se chargerait lui-même de regrouper les Location présentant des similitudes.</w:t>
+      </w:r>
+      <w:r>
+        <w:t xml:space="preserve"> </w:t>
+      </w:r>
+    </w:p>
+    <w:p>
+      <w:r>
+        <w:t xml:space="preserve">Une approche simple est de calculer la moyenne des valeurs pour chaque ville, puis de tracer le dendrogramme et effectuer une </w:t>
+      </w:r>
+      <w:proofErr w:type="spellStart"/>
+      <w:r>
+        <w:t>clusterisation</w:t>
+      </w:r>
+      <w:proofErr w:type="spellEnd"/>
+      <w:r>
+        <w:t xml:space="preserve"> par CAH. Nous avons</w:t>
+      </w:r>
+      <w:r>
+        <w:t xml:space="preserve"> choisi ici de faire 7 clusters (méthode </w:t>
+      </w:r>
+      <w:proofErr w:type="spellStart"/>
+      <w:r>
+        <w:rPr>
+          <w:i/>
+        </w:rPr>
+        <w:t>clusterisation_</w:t>
+      </w:r>
+      <w:proofErr w:type="gramStart"/>
+      <w:r>
+        <w:rPr>
+          <w:i/>
+        </w:rPr>
+        <w:t>groupee</w:t>
+      </w:r>
+      <w:proofErr w:type="spellEnd"/>
+      <w:r>
+        <w:rPr>
+          <w:i/>
+        </w:rPr>
+        <w:t>(</w:t>
+      </w:r>
+      <w:proofErr w:type="gramEnd"/>
+      <w:r>
+        <w:rPr>
+          <w:i/>
+        </w:rPr>
+        <w:t>)</w:t>
+      </w:r>
+      <w:r>
+        <w:t xml:space="preserve"> )</w:t>
+      </w:r>
+    </w:p>
+    <w:p>
+      <w:r>
+        <w:t xml:space="preserve">Nous effectuons la </w:t>
+      </w:r>
+      <w:proofErr w:type="spellStart"/>
+      <w:r>
+        <w:t>clusterisation</w:t>
+      </w:r>
+      <w:proofErr w:type="spellEnd"/>
+      <w:r>
+        <w:t xml:space="preserve"> à partir des données climatiques, et non de la latitude et de la longitude. La proximité géographique des résultats n’est donc pas le fruit de l’</w:t>
+      </w:r>
+      <w:proofErr w:type="spellStart"/>
+      <w:r>
+        <w:t>exploittaion</w:t>
+      </w:r>
+      <w:proofErr w:type="spellEnd"/>
+      <w:r>
+        <w:t xml:space="preserve"> de ces deux paramètres, mais bien de la cohérence de </w:t>
+      </w:r>
+      <w:proofErr w:type="spellStart"/>
+      <w:r>
+        <w:t>clusterisation</w:t>
+      </w:r>
+      <w:proofErr w:type="spellEnd"/>
+      <w:r>
+        <w:t>, deux villes proches ayant généralement le même climat.</w:t>
+      </w:r>
+    </w:p>
+    <w:p>
+      <w:r>
+        <w:lastRenderedPageBreak/>
+        <w:t xml:space="preserve">Le dendrogramme obtenu montre en particulier 2 petits clusters : l’un est composé de Woomera, </w:t>
+      </w:r>
+      <w:proofErr w:type="spellStart"/>
+      <w:r>
+        <w:t>Alicesprings</w:t>
+      </w:r>
+      <w:proofErr w:type="spellEnd"/>
+      <w:r>
+        <w:t xml:space="preserve"> et </w:t>
+      </w:r>
+      <w:proofErr w:type="spellStart"/>
+      <w:r>
+        <w:t>Uluru</w:t>
+      </w:r>
+      <w:proofErr w:type="spellEnd"/>
+      <w:r>
+        <w:t xml:space="preserve">. Il s’agit de 3 villes très arides, deux dont sont au cœur du désert. </w:t>
+      </w:r>
+      <w:proofErr w:type="gramStart"/>
+      <w:r>
+        <w:t>La second petit cluster</w:t>
+      </w:r>
+      <w:proofErr w:type="gramEnd"/>
+      <w:r>
+        <w:t xml:space="preserve"> est constitué de Cairns, Darwin, Katherine et Townsville</w:t>
+      </w:r>
+      <w:r>
+        <w:t xml:space="preserve">. Il s’agit des 4 villes situées le plus au nord. </w:t>
+      </w:r>
+    </w:p>
+    <w:p>
+      <w:r>
+        <w:rPr>
+          <w:noProof/>
+          <w:lang w:eastAsia="fr-FR"/>
+        </w:rPr>
+        <w:drawing>
+          <wp:anchor distT="0" distB="0" distL="114300" distR="114300" simplePos="0" relativeHeight="251658240" behindDoc="1" locked="0" layoutInCell="1" allowOverlap="1">
+            <wp:simplePos x="0" y="0"/>
+            <wp:positionH relativeFrom="column">
+              <wp:posOffset>1905</wp:posOffset>
+            </wp:positionH>
+            <wp:positionV relativeFrom="paragraph">
+              <wp:posOffset>1270</wp:posOffset>
+            </wp:positionV>
+            <wp:extent cx="6661150" cy="4955540"/>
+            <wp:effectExtent l="0" t="0" r="6350" b="0"/>
+            <wp:wrapTight wrapText="bothSides">
+              <wp:wrapPolygon edited="0">
+                <wp:start x="0" y="0"/>
+                <wp:lineTo x="0" y="21506"/>
+                <wp:lineTo x="21559" y="21506"/>
+                <wp:lineTo x="21559" y="0"/>
+                <wp:lineTo x="0" y="0"/>
+              </wp:wrapPolygon>
+            </wp:wrapTight>
+            <wp:docPr id="13" name="Image 13"/>
+            <wp:cNvGraphicFramePr>
+              <a:graphicFrameLocks xmlns:a="http://schemas.openxmlformats.org/drawingml/2006/main" noChangeAspect="1"/>
+            </wp:cNvGraphicFramePr>
+            <a:graphic xmlns:a="http://schemas.openxmlformats.org/drawingml/2006/main">
+              <a:graphicData uri="http://schemas.openxmlformats.org/drawingml/2006/picture">
+                <pic:pic xmlns:pic="http://schemas.openxmlformats.org/drawingml/2006/picture">
+                  <pic:nvPicPr>
+                    <pic:cNvPr id="1" name=""/>
+                    <pic:cNvPicPr/>
+                  </pic:nvPicPr>
+                  <pic:blipFill>
+                    <a:blip r:embed="rId16">
+                      <a:extLst>
+                        <a:ext uri="{28A0092B-C50C-407E-A947-70E740481C1C}">
+                          <a14:useLocalDpi xmlns:a14="http://schemas.microsoft.com/office/drawing/2010/main" val="0"/>
+                        </a:ext>
+                      </a:extLst>
+                    </a:blip>
+                    <a:stretch>
+                      <a:fillRect/>
+                    </a:stretch>
+                  </pic:blipFill>
+                  <pic:spPr>
+                    <a:xfrm>
+                      <a:off x="0" y="0"/>
+                      <a:ext cx="6661150" cy="4955540"/>
+                    </a:xfrm>
+                    <a:prstGeom prst="rect">
+                      <a:avLst/>
+                    </a:prstGeom>
+                  </pic:spPr>
+                </pic:pic>
+              </a:graphicData>
+            </a:graphic>
+            <wp14:sizeRelH relativeFrom="margin">
+              <wp14:pctWidth>0</wp14:pctWidth>
+            </wp14:sizeRelH>
+            <wp14:sizeRelV relativeFrom="margin">
+              <wp14:pctHeight>0</wp14:pctHeight>
+            </wp14:sizeRelV>
+          </wp:anchor>
+        </w:drawing>
+      </w:r>
+    </w:p>
+    <w:p>
+      <w:r>
+        <w:t>Regardons plus en détail sur la carte comment sont répartis les 7 clusters. Outre les deux exemples cités plus haut, nous retrouvons un groupe sur la côte est, un sur des villes côtières du sud, un autre qui est intermédiaire entre les villes côtières et le désert.</w:t>
+      </w:r>
+    </w:p>
+    <w:p>
+      <w:r>
+        <w:rPr>
+          <w:noProof/>
+          <w:lang w:eastAsia="fr-FR"/>
+        </w:rPr>
+        <w:lastRenderedPageBreak/>
+        <w:drawing>
+          <wp:inline distT="0" distB="0" distL="0" distR="0">
+            <wp:extent cx="6661150" cy="4453255"/>
+            <wp:effectExtent l="0" t="0" r="6350" b="4445"/>
+            <wp:docPr id="7" name="Image 7"/>
+            <wp:cNvGraphicFramePr>
+              <a:graphicFrameLocks xmlns:a="http://schemas.openxmlformats.org/drawingml/2006/main" noChangeAspect="1"/>
+            </wp:cNvGraphicFramePr>
+            <a:graphic xmlns:a="http://schemas.openxmlformats.org/drawingml/2006/main">
+              <a:graphicData uri="http://schemas.openxmlformats.org/drawingml/2006/picture">
+                <pic:pic xmlns:pic="http://schemas.openxmlformats.org/drawingml/2006/picture">
+                  <pic:nvPicPr>
+                    <pic:cNvPr id="1" name=""/>
+                    <pic:cNvPicPr/>
+                  </pic:nvPicPr>
+                  <pic:blipFill>
+                    <a:blip r:embed="rId17" cstate="print">
+                      <a:extLst>
+                        <a:ext uri="{28A0092B-C50C-407E-A947-70E740481C1C}">
+                          <a14:useLocalDpi xmlns:a14="http://schemas.microsoft.com/office/drawing/2010/main" val="0"/>
+                        </a:ext>
+                      </a:extLst>
+                    </a:blip>
+                    <a:stretch>
+                      <a:fillRect/>
+                    </a:stretch>
+                  </pic:blipFill>
+                  <pic:spPr>
+                    <a:xfrm>
+                      <a:off x="0" y="0"/>
+                      <a:ext cx="6661150" cy="4453255"/>
+                    </a:xfrm>
+                    <a:prstGeom prst="rect">
+                      <a:avLst/>
+                    </a:prstGeom>
+                  </pic:spPr>
+                </pic:pic>
+              </a:graphicData>
+            </a:graphic>
+          </wp:inline>
+        </w:drawing>
+      </w:r>
+    </w:p>
+    <w:p>
+      <w:r>
+        <w:t xml:space="preserve">Regardons maintenant une carte représentant les zones climatiques de l’Australie. L’exemple ci-après est issu de la page Wikipédia ‘Climat de l’Australie’. </w:t>
+      </w:r>
+    </w:p>
+    <w:p>
+      <w:r>
+        <w:t xml:space="preserve">Zones climatiques australienne (source : Wikipédia : </w:t>
+      </w:r>
+      <w:hyperlink r:id="rId18" w:history="1">
+        <w:r>
+          <w:rPr>
+            <w:rStyle w:val="Lienhypertexte"/>
+          </w:rPr>
+          <w:t>https://fr.wikipedia.org/wiki/Climat_de_l'Australie</w:t>
+        </w:r>
+      </w:hyperlink>
+      <w:r>
+        <w:t xml:space="preserve"> )</w:t>
+      </w:r>
+    </w:p>
+    <w:p/>
+    <w:p>
+      <w:r>
+        <w:rPr>
+          <w:noProof/>
+          <w:lang w:eastAsia="fr-FR"/>
+        </w:rPr>
+        <w:drawing>
+          <wp:inline distT="0" distB="0" distL="0" distR="0">
+            <wp:extent cx="2571750" cy="2326577"/>
+            <wp:effectExtent l="0" t="0" r="0" b="0"/>
+            <wp:docPr id="12" name="Image 12" descr="undefined"/>
+            <wp:cNvGraphicFramePr>
+              <a:graphicFrameLocks xmlns:a="http://schemas.openxmlformats.org/drawingml/2006/main" noChangeAspect="1"/>
+            </wp:cNvGraphicFramePr>
+            <a:graphic xmlns:a="http://schemas.openxmlformats.org/drawingml/2006/main">
+              <a:graphicData uri="http://schemas.openxmlformats.org/drawingml/2006/picture">
+                <pic:pic xmlns:pic="http://schemas.openxmlformats.org/drawingml/2006/picture">
+                  <pic:nvPicPr>
+                    <pic:cNvPr id="0" name="Picture 1" descr="undefined"/>
+                    <pic:cNvPicPr>
+                      <a:picLocks noChangeAspect="1" noChangeArrowheads="1"/>
+                    </pic:cNvPicPr>
+                  </pic:nvPicPr>
+                  <pic:blipFill>
+                    <a:blip r:embed="rId19" cstate="print">
+                      <a:extLst>
+                        <a:ext uri="{28A0092B-C50C-407E-A947-70E740481C1C}">
+                          <a14:useLocalDpi xmlns:a14="http://schemas.microsoft.com/office/drawing/2010/main" val="0"/>
+                        </a:ext>
+                      </a:extLst>
+                    </a:blip>
+                    <a:srcRect/>
+                    <a:stretch>
+                      <a:fillRect/>
+                    </a:stretch>
+                  </pic:blipFill>
+                  <pic:spPr bwMode="auto">
+                    <a:xfrm>
+                      <a:off x="0" y="0"/>
+                      <a:ext cx="2581162" cy="2335092"/>
+                    </a:xfrm>
+                    <a:prstGeom prst="rect">
+                      <a:avLst/>
+                    </a:prstGeom>
+                    <a:noFill/>
+                    <a:ln>
+                      <a:noFill/>
+                    </a:ln>
+                  </pic:spPr>
+                </pic:pic>
+              </a:graphicData>
+            </a:graphic>
+          </wp:inline>
+        </w:drawing>
+      </w:r>
+    </w:p>
+    <w:p>
+      <w:r>
+        <w:t>Nous retrouvons bien la cohérence des 4 villes nordiques, correspondant à la zone climatique tropicale</w:t>
+      </w:r>
+      <w:r>
+        <w:t xml:space="preserve">. Les villes des plaines forment également un cluster à part entière. Les zones </w:t>
+      </w:r>
+      <w:r>
+        <w:lastRenderedPageBreak/>
+        <w:t>subtropicales et tempérées correspondent aux 4 derniers clusters, mais avec des frontières assez différentes. Le fait qu’un de notre cluster soit spécifique aux villes côtières orientales semble être un signe d’une cohérence intéressante à approfondir.</w:t>
       </w:r>
     </w:p>
     <w:p/>
@@ -6549,11 +7019,11 @@
       <w:pPr>
         <w:pStyle w:val="Titre2"/>
       </w:pPr>
-      <w:bookmarkStart w:id="13" w:name="_Toc141707916"/>
+      <w:bookmarkStart w:id="12" w:name="_Toc142071662"/>
       <w:r>
         <w:t>Bilan général</w:t>
       </w:r>
-      <w:bookmarkEnd w:id="13"/>
+      <w:bookmarkEnd w:id="12"/>
     </w:p>
     <w:p>
       <w:r>
@@ -6633,38 +7103,59 @@
       <w:pPr>
         <w:pStyle w:val="Titre2"/>
       </w:pPr>
-      <w:bookmarkStart w:id="14" w:name="_Toc141707917"/>
+      <w:bookmarkStart w:id="13" w:name="_Toc142071663"/>
       <w:r>
         <w:t>TODO / A réfléchir</w:t>
       </w:r>
+      <w:bookmarkEnd w:id="13"/>
+    </w:p>
+    <w:p/>
+    <w:p>
+      <w:r>
+        <w:t xml:space="preserve">Comment faire de la </w:t>
+      </w:r>
+      <w:proofErr w:type="spellStart"/>
+      <w:r>
+        <w:t>clusterisation</w:t>
+      </w:r>
+      <w:proofErr w:type="spellEnd"/>
+      <w:r>
+        <w:t xml:space="preserve"> temporelle pour chaque ville?</w:t>
+      </w:r>
+      <w:r>
+        <w:t xml:space="preserve"> (</w:t>
+      </w:r>
+      <w:proofErr w:type="gramStart"/>
+      <w:r>
+        <w:t>là</w:t>
+      </w:r>
+      <w:proofErr w:type="gramEnd"/>
+      <w:r>
+        <w:t xml:space="preserve">, la </w:t>
+      </w:r>
+      <w:proofErr w:type="spellStart"/>
+      <w:r>
+        <w:t>clusterisation</w:t>
+      </w:r>
+      <w:proofErr w:type="spellEnd"/>
+      <w:r>
+        <w:t xml:space="preserve"> est juste faite sur la moyenne sur 10 ans)</w:t>
+      </w:r>
+    </w:p>
+    <w:p>
+      <w:r>
+        <w:t>Comment gérer les données nulles (cf. plus haut) ?</w:t>
+      </w:r>
+    </w:p>
+    <w:p>
+      <w:r>
+        <w:t>Effectuer des analyses temporelles + détaillées</w:t>
+      </w:r>
+    </w:p>
+    <w:p>
+      <w:bookmarkStart w:id="14" w:name="_GoBack"/>
       <w:bookmarkEnd w:id="14"/>
     </w:p>
-    <w:p/>
-    <w:p>
-      <w:r>
-        <w:t xml:space="preserve">Comment faire de la </w:t>
-      </w:r>
-      <w:proofErr w:type="spellStart"/>
-      <w:r>
-        <w:t>clusterisation</w:t>
-      </w:r>
-      <w:proofErr w:type="spellEnd"/>
-      <w:r>
-        <w:t xml:space="preserve"> temporelle pour chaque ville?</w:t>
-      </w:r>
-    </w:p>
-    <w:p>
-      <w:r>
-        <w:lastRenderedPageBreak/>
-        <w:t>Comment gérer les données nulles (cf. plus haut) ?</w:t>
-      </w:r>
-    </w:p>
-    <w:p>
-      <w:r>
-        <w:t>Effectuer des analyses temporelles + détaillées</w:t>
-      </w:r>
-    </w:p>
-    <w:p/>
     <w:sectPr>
       <w:pgSz w:w="11906" w:h="16838"/>
       <w:pgMar w:top="1417" w:right="849" w:bottom="1417" w:left="567" w:header="708" w:footer="708" w:gutter="0"/>
@@ -7835,7 +8326,7 @@
 </file>
 
 <file path=customXml/itemProps1.xml><?xml version="1.0" encoding="utf-8"?>
-<ds:datastoreItem xmlns:ds="http://schemas.openxmlformats.org/officeDocument/2006/customXml" ds:itemID="{79B69EF3-2CD2-462D-B24C-5D06EBF4B40C}">
+<ds:datastoreItem xmlns:ds="http://schemas.openxmlformats.org/officeDocument/2006/customXml" ds:itemID="{09859A1C-D27C-43A3-817B-D619FBE8A3FD}">
   <ds:schemaRefs>
     <ds:schemaRef ds:uri="http://schemas.openxmlformats.org/officeDocument/2006/bibliography"/>
   </ds:schemaRefs>

</xml_diff>